<commit_message>
feat: add method TakeScreenshot
</commit_message>
<xml_diff>
--- a/Documentation.docx
+++ b/Documentation.docx
@@ -85,12 +85,14 @@
         </w:rPr>
         <w:t>1)Перейти на сайт 21</w:t>
       </w:r>
+      <w:proofErr w:type="spellStart"/>
       <w:r>
         <w:rPr>
           <w:rFonts w:ascii="Calibri" w:eastAsia="Times New Roman" w:hAnsi="Calibri" w:cs="Calibri"/>
         </w:rPr>
         <w:t>vek</w:t>
       </w:r>
+      <w:proofErr w:type="spellEnd"/>
       <w:r>
         <w:rPr>
           <w:rFonts w:ascii="Calibri" w:eastAsia="Times New Roman" w:hAnsi="Calibri" w:cs="Calibri"/>
@@ -734,166 +736,277 @@
         </w:rPr>
         <w:t xml:space="preserve"> на </w:t>
       </w:r>
-      <w:hyperlink r:id="rId8" w:history="1">
-        <w:r>
-          <w:rPr>
-            <w:rStyle w:val="resultname"/>
-            <w:rFonts w:ascii="Tahoma" w:hAnsi="Tahoma" w:cs="Tahoma"/>
-            <w:color w:val="0072BC"/>
-            <w:u w:val="single"/>
-            <w:shd w:val="clear" w:color="auto" w:fill="FFFFFF"/>
-            <w:lang w:val="ru-RU"/>
-          </w:rPr>
-          <w:t xml:space="preserve">Ноутбук </w:t>
-        </w:r>
-        <w:r>
-          <w:rPr>
-            <w:rStyle w:val="resultname"/>
-            <w:rFonts w:ascii="Tahoma" w:hAnsi="Tahoma" w:cs="Tahoma"/>
-            <w:color w:val="0072BC"/>
-            <w:u w:val="single"/>
-            <w:shd w:val="clear" w:color="auto" w:fill="FFFFFF"/>
-          </w:rPr>
-          <w:t>Lenovo</w:t>
-        </w:r>
-        <w:r>
-          <w:rPr>
-            <w:rStyle w:val="resultname"/>
-            <w:rFonts w:ascii="Tahoma" w:hAnsi="Tahoma" w:cs="Tahoma"/>
-            <w:color w:val="0072BC"/>
-            <w:u w:val="single"/>
-            <w:shd w:val="clear" w:color="auto" w:fill="FFFFFF"/>
-            <w:lang w:val="ru-RU"/>
-          </w:rPr>
-          <w:t xml:space="preserve"> </w:t>
-        </w:r>
-        <w:r>
-          <w:rPr>
-            <w:rStyle w:val="resultname"/>
-            <w:rFonts w:ascii="Tahoma" w:hAnsi="Tahoma" w:cs="Tahoma"/>
-            <w:color w:val="0072BC"/>
-            <w:u w:val="single"/>
-            <w:shd w:val="clear" w:color="auto" w:fill="FFFFFF"/>
-          </w:rPr>
-          <w:t>ThinkPad</w:t>
-        </w:r>
-        <w:r>
-          <w:rPr>
-            <w:rStyle w:val="resultname"/>
-            <w:rFonts w:ascii="Tahoma" w:hAnsi="Tahoma" w:cs="Tahoma"/>
-            <w:color w:val="0072BC"/>
-            <w:u w:val="single"/>
-            <w:shd w:val="clear" w:color="auto" w:fill="FFFFFF"/>
-            <w:lang w:val="ru-RU"/>
-          </w:rPr>
-          <w:t xml:space="preserve"> </w:t>
-        </w:r>
-        <w:r>
-          <w:rPr>
-            <w:rStyle w:val="resultname"/>
-            <w:rFonts w:ascii="Tahoma" w:hAnsi="Tahoma" w:cs="Tahoma"/>
-            <w:color w:val="0072BC"/>
-            <w:u w:val="single"/>
-            <w:shd w:val="clear" w:color="auto" w:fill="FFFFFF"/>
-          </w:rPr>
-          <w:t>X</w:t>
-        </w:r>
-        <w:r>
-          <w:rPr>
-            <w:rStyle w:val="resultname"/>
-            <w:rFonts w:ascii="Tahoma" w:hAnsi="Tahoma" w:cs="Tahoma"/>
-            <w:color w:val="0072BC"/>
-            <w:u w:val="single"/>
-            <w:shd w:val="clear" w:color="auto" w:fill="FFFFFF"/>
-            <w:lang w:val="ru-RU"/>
-          </w:rPr>
-          <w:t xml:space="preserve">1 </w:t>
-        </w:r>
-        <w:r>
-          <w:rPr>
-            <w:rStyle w:val="resultname"/>
-            <w:rFonts w:ascii="Tahoma" w:hAnsi="Tahoma" w:cs="Tahoma"/>
-            <w:color w:val="0072BC"/>
-            <w:u w:val="single"/>
-            <w:shd w:val="clear" w:color="auto" w:fill="FFFFFF"/>
-          </w:rPr>
-          <w:t>Carbon</w:t>
-        </w:r>
-        <w:r>
-          <w:rPr>
-            <w:rStyle w:val="resultname"/>
-            <w:rFonts w:ascii="Tahoma" w:hAnsi="Tahoma" w:cs="Tahoma"/>
-            <w:color w:val="0072BC"/>
-            <w:u w:val="single"/>
-            <w:shd w:val="clear" w:color="auto" w:fill="FFFFFF"/>
-            <w:lang w:val="ru-RU"/>
-          </w:rPr>
-          <w:t xml:space="preserve"> </w:t>
-        </w:r>
-        <w:r>
-          <w:rPr>
-            <w:rStyle w:val="resultname"/>
-            <w:rFonts w:ascii="Tahoma" w:hAnsi="Tahoma" w:cs="Tahoma"/>
-            <w:color w:val="0072BC"/>
-            <w:u w:val="single"/>
-            <w:shd w:val="clear" w:color="auto" w:fill="FFFFFF"/>
-          </w:rPr>
-          <w:t>Gen</w:t>
-        </w:r>
-        <w:r>
-          <w:rPr>
-            <w:rStyle w:val="resultname"/>
-            <w:rFonts w:ascii="Tahoma" w:hAnsi="Tahoma" w:cs="Tahoma"/>
-            <w:color w:val="0072BC"/>
-            <w:u w:val="single"/>
-            <w:shd w:val="clear" w:color="auto" w:fill="FFFFFF"/>
-            <w:lang w:val="ru-RU"/>
-          </w:rPr>
-          <w:t xml:space="preserve"> 8 (20</w:t>
-        </w:r>
-        <w:r>
-          <w:rPr>
-            <w:rStyle w:val="resultname"/>
-            <w:rFonts w:ascii="Tahoma" w:hAnsi="Tahoma" w:cs="Tahoma"/>
-            <w:color w:val="0072BC"/>
-            <w:u w:val="single"/>
-            <w:shd w:val="clear" w:color="auto" w:fill="FFFFFF"/>
-          </w:rPr>
-          <w:t>U</w:t>
-        </w:r>
-        <w:r>
-          <w:rPr>
-            <w:rStyle w:val="resultname"/>
-            <w:rFonts w:ascii="Tahoma" w:hAnsi="Tahoma" w:cs="Tahoma"/>
-            <w:color w:val="0072BC"/>
-            <w:u w:val="single"/>
-            <w:shd w:val="clear" w:color="auto" w:fill="FFFFFF"/>
-            <w:lang w:val="ru-RU"/>
-          </w:rPr>
-          <w:t>90006</w:t>
-        </w:r>
-        <w:r>
-          <w:rPr>
-            <w:rStyle w:val="resultname"/>
-            <w:rFonts w:ascii="Tahoma" w:hAnsi="Tahoma" w:cs="Tahoma"/>
-            <w:color w:val="0072BC"/>
-            <w:u w:val="single"/>
-            <w:shd w:val="clear" w:color="auto" w:fill="FFFFFF"/>
-          </w:rPr>
-          <w:t>RT</w:t>
-        </w:r>
-        <w:r>
-          <w:rPr>
-            <w:rStyle w:val="resultname"/>
-            <w:rFonts w:ascii="Tahoma" w:hAnsi="Tahoma" w:cs="Tahoma"/>
-            <w:color w:val="0072BC"/>
-            <w:u w:val="single"/>
-            <w:shd w:val="clear" w:color="auto" w:fill="FFFFFF"/>
-            <w:lang w:val="ru-RU"/>
-          </w:rPr>
-          <w:t>)</w:t>
-        </w:r>
-      </w:hyperlink>
+      <w:r>
+        <w:fldChar w:fldCharType="begin"/>
+      </w:r>
+      <w:r>
+        <w:rPr>
+          <w:lang w:val="ru-RU"/>
+        </w:rPr>
+        <w:instrText xml:space="preserve"> </w:instrText>
+      </w:r>
+      <w:r>
+        <w:instrText>HYPERLINK</w:instrText>
+      </w:r>
+      <w:r>
+        <w:rPr>
+          <w:lang w:val="ru-RU"/>
+        </w:rPr>
+        <w:instrText xml:space="preserve"> "</w:instrText>
+      </w:r>
+      <w:r>
+        <w:instrText>https</w:instrText>
+      </w:r>
+      <w:r>
+        <w:rPr>
+          <w:lang w:val="ru-RU"/>
+        </w:rPr>
+        <w:instrText>://</w:instrText>
+      </w:r>
+      <w:r>
+        <w:instrText>www</w:instrText>
+      </w:r>
+      <w:r>
+        <w:rPr>
+          <w:lang w:val="ru-RU"/>
+        </w:rPr>
+        <w:instrText>.21</w:instrText>
+      </w:r>
+      <w:r>
+        <w:instrText>vek</w:instrText>
+      </w:r>
+      <w:r>
+        <w:rPr>
+          <w:lang w:val="ru-RU"/>
+        </w:rPr>
+        <w:instrText>.</w:instrText>
+      </w:r>
+      <w:r>
+        <w:instrText>by</w:instrText>
+      </w:r>
+      <w:r>
+        <w:rPr>
+          <w:lang w:val="ru-RU"/>
+        </w:rPr>
+        <w:instrText>/</w:instrText>
+      </w:r>
+      <w:r>
+        <w:instrText>notebooks</w:instrText>
+      </w:r>
+      <w:r>
+        <w:rPr>
+          <w:lang w:val="ru-RU"/>
+        </w:rPr>
+        <w:instrText>/</w:instrText>
+      </w:r>
+      <w:r>
+        <w:instrText>thinkpadx</w:instrText>
+      </w:r>
+      <w:r>
+        <w:rPr>
+          <w:lang w:val="ru-RU"/>
+        </w:rPr>
+        <w:instrText>1</w:instrText>
+      </w:r>
+      <w:r>
+        <w:instrText>carbongen</w:instrText>
+      </w:r>
+      <w:r>
+        <w:rPr>
+          <w:lang w:val="ru-RU"/>
+        </w:rPr>
+        <w:instrText>8_</w:instrText>
+      </w:r>
+      <w:r>
+        <w:instrText>lenovo</w:instrText>
+      </w:r>
+      <w:r>
+        <w:rPr>
+          <w:lang w:val="ru-RU"/>
+        </w:rPr>
+        <w:instrText>_04.</w:instrText>
+      </w:r>
+      <w:r>
+        <w:instrText>html</w:instrText>
+      </w:r>
+      <w:r>
+        <w:rPr>
+          <w:lang w:val="ru-RU"/>
+        </w:rPr>
+        <w:instrText xml:space="preserve">" </w:instrText>
+      </w:r>
+      <w:r>
+        <w:fldChar w:fldCharType="separate"/>
+      </w:r>
+      <w:r>
+        <w:rPr>
+          <w:rStyle w:val="resultname"/>
+          <w:rFonts w:ascii="Tahoma" w:hAnsi="Tahoma" w:cs="Tahoma"/>
+          <w:color w:val="0072BC"/>
+          <w:u w:val="single"/>
+          <w:shd w:val="clear" w:color="auto" w:fill="FFFFFF"/>
+          <w:lang w:val="ru-RU"/>
+        </w:rPr>
+        <w:t xml:space="preserve">Ноутбук </w:t>
+      </w:r>
+      <w:r>
+        <w:rPr>
+          <w:rStyle w:val="resultname"/>
+          <w:rFonts w:ascii="Tahoma" w:hAnsi="Tahoma" w:cs="Tahoma"/>
+          <w:color w:val="0072BC"/>
+          <w:u w:val="single"/>
+          <w:shd w:val="clear" w:color="auto" w:fill="FFFFFF"/>
+        </w:rPr>
+        <w:t>Lenovo</w:t>
+      </w:r>
+      <w:r>
+        <w:rPr>
+          <w:rStyle w:val="resultname"/>
+          <w:rFonts w:ascii="Tahoma" w:hAnsi="Tahoma" w:cs="Tahoma"/>
+          <w:color w:val="0072BC"/>
+          <w:u w:val="single"/>
+          <w:shd w:val="clear" w:color="auto" w:fill="FFFFFF"/>
+          <w:lang w:val="ru-RU"/>
+        </w:rPr>
+        <w:t xml:space="preserve"> </w:t>
+      </w:r>
+      <w:r>
+        <w:rPr>
+          <w:rStyle w:val="resultname"/>
+          <w:rFonts w:ascii="Tahoma" w:hAnsi="Tahoma" w:cs="Tahoma"/>
+          <w:color w:val="0072BC"/>
+          <w:u w:val="single"/>
+          <w:shd w:val="clear" w:color="auto" w:fill="FFFFFF"/>
+        </w:rPr>
+        <w:t>ThinkPad</w:t>
+      </w:r>
+      <w:r>
+        <w:rPr>
+          <w:rStyle w:val="resultname"/>
+          <w:rFonts w:ascii="Tahoma" w:hAnsi="Tahoma" w:cs="Tahoma"/>
+          <w:color w:val="0072BC"/>
+          <w:u w:val="single"/>
+          <w:shd w:val="clear" w:color="auto" w:fill="FFFFFF"/>
+          <w:lang w:val="ru-RU"/>
+        </w:rPr>
+        <w:t xml:space="preserve"> </w:t>
+      </w:r>
+      <w:r>
+        <w:rPr>
+          <w:rStyle w:val="resultname"/>
+          <w:rFonts w:ascii="Tahoma" w:hAnsi="Tahoma" w:cs="Tahoma"/>
+          <w:color w:val="0072BC"/>
+          <w:u w:val="single"/>
+          <w:shd w:val="clear" w:color="auto" w:fill="FFFFFF"/>
+        </w:rPr>
+        <w:t>X</w:t>
+      </w:r>
+      <w:r>
+        <w:rPr>
+          <w:rStyle w:val="resultname"/>
+          <w:rFonts w:ascii="Tahoma" w:hAnsi="Tahoma" w:cs="Tahoma"/>
+          <w:color w:val="0072BC"/>
+          <w:u w:val="single"/>
+          <w:shd w:val="clear" w:color="auto" w:fill="FFFFFF"/>
+          <w:lang w:val="ru-RU"/>
+        </w:rPr>
+        <w:t xml:space="preserve">1 </w:t>
+      </w:r>
+      <w:r>
+        <w:rPr>
+          <w:rStyle w:val="resultname"/>
+          <w:rFonts w:ascii="Tahoma" w:hAnsi="Tahoma" w:cs="Tahoma"/>
+          <w:color w:val="0072BC"/>
+          <w:u w:val="single"/>
+          <w:shd w:val="clear" w:color="auto" w:fill="FFFFFF"/>
+        </w:rPr>
+        <w:t>Carbon</w:t>
+      </w:r>
+      <w:r>
+        <w:rPr>
+          <w:rStyle w:val="resultname"/>
+          <w:rFonts w:ascii="Tahoma" w:hAnsi="Tahoma" w:cs="Tahoma"/>
+          <w:color w:val="0072BC"/>
+          <w:u w:val="single"/>
+          <w:shd w:val="clear" w:color="auto" w:fill="FFFFFF"/>
+          <w:lang w:val="ru-RU"/>
+        </w:rPr>
+        <w:t xml:space="preserve"> </w:t>
+      </w:r>
+      <w:r>
+        <w:rPr>
+          <w:rStyle w:val="resultname"/>
+          <w:rFonts w:ascii="Tahoma" w:hAnsi="Tahoma" w:cs="Tahoma"/>
+          <w:color w:val="0072BC"/>
+          <w:u w:val="single"/>
+          <w:shd w:val="clear" w:color="auto" w:fill="FFFFFF"/>
+        </w:rPr>
+        <w:t>Gen</w:t>
+      </w:r>
+      <w:r>
+        <w:rPr>
+          <w:rStyle w:val="resultname"/>
+          <w:rFonts w:ascii="Tahoma" w:hAnsi="Tahoma" w:cs="Tahoma"/>
+          <w:color w:val="0072BC"/>
+          <w:u w:val="single"/>
+          <w:shd w:val="clear" w:color="auto" w:fill="FFFFFF"/>
+          <w:lang w:val="ru-RU"/>
+        </w:rPr>
+        <w:t xml:space="preserve"> 8 (20</w:t>
+      </w:r>
+      <w:r>
+        <w:rPr>
+          <w:rStyle w:val="resultname"/>
+          <w:rFonts w:ascii="Tahoma" w:hAnsi="Tahoma" w:cs="Tahoma"/>
+          <w:color w:val="0072BC"/>
+          <w:u w:val="single"/>
+          <w:shd w:val="clear" w:color="auto" w:fill="FFFFFF"/>
+        </w:rPr>
+        <w:t>U</w:t>
+      </w:r>
+      <w:r>
+        <w:rPr>
+          <w:rStyle w:val="resultname"/>
+          <w:rFonts w:ascii="Tahoma" w:hAnsi="Tahoma" w:cs="Tahoma"/>
+          <w:color w:val="0072BC"/>
+          <w:u w:val="single"/>
+          <w:shd w:val="clear" w:color="auto" w:fill="FFFFFF"/>
+          <w:lang w:val="ru-RU"/>
+        </w:rPr>
+        <w:t>90006</w:t>
+      </w:r>
+      <w:r>
+        <w:rPr>
+          <w:rStyle w:val="resultname"/>
+          <w:rFonts w:ascii="Tahoma" w:hAnsi="Tahoma" w:cs="Tahoma"/>
+          <w:color w:val="0072BC"/>
+          <w:u w:val="single"/>
+          <w:shd w:val="clear" w:color="auto" w:fill="FFFFFF"/>
+        </w:rPr>
+        <w:t>RT</w:t>
+      </w:r>
+      <w:r>
+        <w:rPr>
+          <w:rStyle w:val="resultname"/>
+          <w:rFonts w:ascii="Tahoma" w:hAnsi="Tahoma" w:cs="Tahoma"/>
+          <w:color w:val="0072BC"/>
+          <w:u w:val="single"/>
+          <w:shd w:val="clear" w:color="auto" w:fill="FFFFFF"/>
+          <w:lang w:val="ru-RU"/>
+        </w:rPr>
+        <w:t>)</w:t>
+      </w:r>
+      <w:r>
+        <w:rPr>
+          <w:rStyle w:val="resultname"/>
+          <w:rFonts w:ascii="Tahoma" w:hAnsi="Tahoma" w:cs="Tahoma"/>
+          <w:color w:val="0072BC"/>
+          <w:u w:val="single"/>
+          <w:shd w:val="clear" w:color="auto" w:fill="FFFFFF"/>
+          <w:lang w:val="ru-RU"/>
+        </w:rPr>
+        <w:fldChar w:fldCharType="end"/>
+      </w:r>
       <w:r>
         <w:rPr>
           <w:lang w:val="ru-RU"/>
@@ -907,166 +1020,277 @@
         <w:br/>
         <w:t xml:space="preserve">11)Перейти в корзину проверить в корзине наличие </w:t>
       </w:r>
-      <w:hyperlink r:id="rId9" w:history="1">
-        <w:r>
-          <w:rPr>
-            <w:rStyle w:val="resultname"/>
-            <w:rFonts w:ascii="Tahoma" w:hAnsi="Tahoma" w:cs="Tahoma"/>
-            <w:color w:val="0072BC"/>
-            <w:u w:val="single"/>
-            <w:shd w:val="clear" w:color="auto" w:fill="FFFFFF"/>
-            <w:lang w:val="ru-RU"/>
-          </w:rPr>
-          <w:t xml:space="preserve">Ноутбук </w:t>
-        </w:r>
-        <w:r>
-          <w:rPr>
-            <w:rStyle w:val="resultname"/>
-            <w:rFonts w:ascii="Tahoma" w:hAnsi="Tahoma" w:cs="Tahoma"/>
-            <w:color w:val="0072BC"/>
-            <w:u w:val="single"/>
-            <w:shd w:val="clear" w:color="auto" w:fill="FFFFFF"/>
-          </w:rPr>
-          <w:t>Lenovo</w:t>
-        </w:r>
-        <w:r>
-          <w:rPr>
-            <w:rStyle w:val="resultname"/>
-            <w:rFonts w:ascii="Tahoma" w:hAnsi="Tahoma" w:cs="Tahoma"/>
-            <w:color w:val="0072BC"/>
-            <w:u w:val="single"/>
-            <w:shd w:val="clear" w:color="auto" w:fill="FFFFFF"/>
-            <w:lang w:val="ru-RU"/>
-          </w:rPr>
-          <w:t xml:space="preserve"> </w:t>
-        </w:r>
-        <w:r>
-          <w:rPr>
-            <w:rStyle w:val="resultname"/>
-            <w:rFonts w:ascii="Tahoma" w:hAnsi="Tahoma" w:cs="Tahoma"/>
-            <w:color w:val="0072BC"/>
-            <w:u w:val="single"/>
-            <w:shd w:val="clear" w:color="auto" w:fill="FFFFFF"/>
-          </w:rPr>
-          <w:t>ThinkPad</w:t>
-        </w:r>
-        <w:r>
-          <w:rPr>
-            <w:rStyle w:val="resultname"/>
-            <w:rFonts w:ascii="Tahoma" w:hAnsi="Tahoma" w:cs="Tahoma"/>
-            <w:color w:val="0072BC"/>
-            <w:u w:val="single"/>
-            <w:shd w:val="clear" w:color="auto" w:fill="FFFFFF"/>
-            <w:lang w:val="ru-RU"/>
-          </w:rPr>
-          <w:t xml:space="preserve"> </w:t>
-        </w:r>
-        <w:r>
-          <w:rPr>
-            <w:rStyle w:val="resultname"/>
-            <w:rFonts w:ascii="Tahoma" w:hAnsi="Tahoma" w:cs="Tahoma"/>
-            <w:color w:val="0072BC"/>
-            <w:u w:val="single"/>
-            <w:shd w:val="clear" w:color="auto" w:fill="FFFFFF"/>
-          </w:rPr>
-          <w:t>X</w:t>
-        </w:r>
-        <w:r>
-          <w:rPr>
-            <w:rStyle w:val="resultname"/>
-            <w:rFonts w:ascii="Tahoma" w:hAnsi="Tahoma" w:cs="Tahoma"/>
-            <w:color w:val="0072BC"/>
-            <w:u w:val="single"/>
-            <w:shd w:val="clear" w:color="auto" w:fill="FFFFFF"/>
-            <w:lang w:val="ru-RU"/>
-          </w:rPr>
-          <w:t xml:space="preserve">1 </w:t>
-        </w:r>
-        <w:r>
-          <w:rPr>
-            <w:rStyle w:val="resultname"/>
-            <w:rFonts w:ascii="Tahoma" w:hAnsi="Tahoma" w:cs="Tahoma"/>
-            <w:color w:val="0072BC"/>
-            <w:u w:val="single"/>
-            <w:shd w:val="clear" w:color="auto" w:fill="FFFFFF"/>
-          </w:rPr>
-          <w:t>Carbon</w:t>
-        </w:r>
-        <w:r>
-          <w:rPr>
-            <w:rStyle w:val="resultname"/>
-            <w:rFonts w:ascii="Tahoma" w:hAnsi="Tahoma" w:cs="Tahoma"/>
-            <w:color w:val="0072BC"/>
-            <w:u w:val="single"/>
-            <w:shd w:val="clear" w:color="auto" w:fill="FFFFFF"/>
-            <w:lang w:val="ru-RU"/>
-          </w:rPr>
-          <w:t xml:space="preserve"> </w:t>
-        </w:r>
-        <w:r>
-          <w:rPr>
-            <w:rStyle w:val="resultname"/>
-            <w:rFonts w:ascii="Tahoma" w:hAnsi="Tahoma" w:cs="Tahoma"/>
-            <w:color w:val="0072BC"/>
-            <w:u w:val="single"/>
-            <w:shd w:val="clear" w:color="auto" w:fill="FFFFFF"/>
-          </w:rPr>
-          <w:t>Gen</w:t>
-        </w:r>
-        <w:r>
-          <w:rPr>
-            <w:rStyle w:val="resultname"/>
-            <w:rFonts w:ascii="Tahoma" w:hAnsi="Tahoma" w:cs="Tahoma"/>
-            <w:color w:val="0072BC"/>
-            <w:u w:val="single"/>
-            <w:shd w:val="clear" w:color="auto" w:fill="FFFFFF"/>
-            <w:lang w:val="ru-RU"/>
-          </w:rPr>
-          <w:t xml:space="preserve"> 8 (20</w:t>
-        </w:r>
-        <w:r>
-          <w:rPr>
-            <w:rStyle w:val="resultname"/>
-            <w:rFonts w:ascii="Tahoma" w:hAnsi="Tahoma" w:cs="Tahoma"/>
-            <w:color w:val="0072BC"/>
-            <w:u w:val="single"/>
-            <w:shd w:val="clear" w:color="auto" w:fill="FFFFFF"/>
-          </w:rPr>
-          <w:t>U</w:t>
-        </w:r>
-        <w:r>
-          <w:rPr>
-            <w:rStyle w:val="resultname"/>
-            <w:rFonts w:ascii="Tahoma" w:hAnsi="Tahoma" w:cs="Tahoma"/>
-            <w:color w:val="0072BC"/>
-            <w:u w:val="single"/>
-            <w:shd w:val="clear" w:color="auto" w:fill="FFFFFF"/>
-            <w:lang w:val="ru-RU"/>
-          </w:rPr>
-          <w:t>90006</w:t>
-        </w:r>
-        <w:r>
-          <w:rPr>
-            <w:rStyle w:val="resultname"/>
-            <w:rFonts w:ascii="Tahoma" w:hAnsi="Tahoma" w:cs="Tahoma"/>
-            <w:color w:val="0072BC"/>
-            <w:u w:val="single"/>
-            <w:shd w:val="clear" w:color="auto" w:fill="FFFFFF"/>
-          </w:rPr>
-          <w:t>RT</w:t>
-        </w:r>
-        <w:r>
-          <w:rPr>
-            <w:rStyle w:val="resultname"/>
-            <w:rFonts w:ascii="Tahoma" w:hAnsi="Tahoma" w:cs="Tahoma"/>
-            <w:color w:val="0072BC"/>
-            <w:u w:val="single"/>
-            <w:shd w:val="clear" w:color="auto" w:fill="FFFFFF"/>
-            <w:lang w:val="ru-RU"/>
-          </w:rPr>
-          <w:t>)</w:t>
-        </w:r>
-      </w:hyperlink>
+      <w:r>
+        <w:fldChar w:fldCharType="begin"/>
+      </w:r>
+      <w:r>
+        <w:rPr>
+          <w:lang w:val="ru-RU"/>
+        </w:rPr>
+        <w:instrText xml:space="preserve"> </w:instrText>
+      </w:r>
+      <w:r>
+        <w:instrText>HYPERLINK</w:instrText>
+      </w:r>
+      <w:r>
+        <w:rPr>
+          <w:lang w:val="ru-RU"/>
+        </w:rPr>
+        <w:instrText xml:space="preserve"> "</w:instrText>
+      </w:r>
+      <w:r>
+        <w:instrText>https</w:instrText>
+      </w:r>
+      <w:r>
+        <w:rPr>
+          <w:lang w:val="ru-RU"/>
+        </w:rPr>
+        <w:instrText>://</w:instrText>
+      </w:r>
+      <w:r>
+        <w:instrText>www</w:instrText>
+      </w:r>
+      <w:r>
+        <w:rPr>
+          <w:lang w:val="ru-RU"/>
+        </w:rPr>
+        <w:instrText>.21</w:instrText>
+      </w:r>
+      <w:r>
+        <w:instrText>vek</w:instrText>
+      </w:r>
+      <w:r>
+        <w:rPr>
+          <w:lang w:val="ru-RU"/>
+        </w:rPr>
+        <w:instrText>.</w:instrText>
+      </w:r>
+      <w:r>
+        <w:instrText>by</w:instrText>
+      </w:r>
+      <w:r>
+        <w:rPr>
+          <w:lang w:val="ru-RU"/>
+        </w:rPr>
+        <w:instrText>/</w:instrText>
+      </w:r>
+      <w:r>
+        <w:instrText>notebooks</w:instrText>
+      </w:r>
+      <w:r>
+        <w:rPr>
+          <w:lang w:val="ru-RU"/>
+        </w:rPr>
+        <w:instrText>/</w:instrText>
+      </w:r>
+      <w:r>
+        <w:instrText>thinkpadx</w:instrText>
+      </w:r>
+      <w:r>
+        <w:rPr>
+          <w:lang w:val="ru-RU"/>
+        </w:rPr>
+        <w:instrText>1</w:instrText>
+      </w:r>
+      <w:r>
+        <w:instrText>carbongen</w:instrText>
+      </w:r>
+      <w:r>
+        <w:rPr>
+          <w:lang w:val="ru-RU"/>
+        </w:rPr>
+        <w:instrText>8_</w:instrText>
+      </w:r>
+      <w:r>
+        <w:instrText>lenovo</w:instrText>
+      </w:r>
+      <w:r>
+        <w:rPr>
+          <w:lang w:val="ru-RU"/>
+        </w:rPr>
+        <w:instrText>_04.</w:instrText>
+      </w:r>
+      <w:r>
+        <w:instrText>html</w:instrText>
+      </w:r>
+      <w:r>
+        <w:rPr>
+          <w:lang w:val="ru-RU"/>
+        </w:rPr>
+        <w:instrText xml:space="preserve">" </w:instrText>
+      </w:r>
+      <w:r>
+        <w:fldChar w:fldCharType="separate"/>
+      </w:r>
+      <w:r>
+        <w:rPr>
+          <w:rStyle w:val="resultname"/>
+          <w:rFonts w:ascii="Tahoma" w:hAnsi="Tahoma" w:cs="Tahoma"/>
+          <w:color w:val="0072BC"/>
+          <w:u w:val="single"/>
+          <w:shd w:val="clear" w:color="auto" w:fill="FFFFFF"/>
+          <w:lang w:val="ru-RU"/>
+        </w:rPr>
+        <w:t xml:space="preserve">Ноутбук </w:t>
+      </w:r>
+      <w:r>
+        <w:rPr>
+          <w:rStyle w:val="resultname"/>
+          <w:rFonts w:ascii="Tahoma" w:hAnsi="Tahoma" w:cs="Tahoma"/>
+          <w:color w:val="0072BC"/>
+          <w:u w:val="single"/>
+          <w:shd w:val="clear" w:color="auto" w:fill="FFFFFF"/>
+        </w:rPr>
+        <w:t>Lenovo</w:t>
+      </w:r>
+      <w:r>
+        <w:rPr>
+          <w:rStyle w:val="resultname"/>
+          <w:rFonts w:ascii="Tahoma" w:hAnsi="Tahoma" w:cs="Tahoma"/>
+          <w:color w:val="0072BC"/>
+          <w:u w:val="single"/>
+          <w:shd w:val="clear" w:color="auto" w:fill="FFFFFF"/>
+          <w:lang w:val="ru-RU"/>
+        </w:rPr>
+        <w:t xml:space="preserve"> </w:t>
+      </w:r>
+      <w:r>
+        <w:rPr>
+          <w:rStyle w:val="resultname"/>
+          <w:rFonts w:ascii="Tahoma" w:hAnsi="Tahoma" w:cs="Tahoma"/>
+          <w:color w:val="0072BC"/>
+          <w:u w:val="single"/>
+          <w:shd w:val="clear" w:color="auto" w:fill="FFFFFF"/>
+        </w:rPr>
+        <w:t>ThinkPad</w:t>
+      </w:r>
+      <w:r>
+        <w:rPr>
+          <w:rStyle w:val="resultname"/>
+          <w:rFonts w:ascii="Tahoma" w:hAnsi="Tahoma" w:cs="Tahoma"/>
+          <w:color w:val="0072BC"/>
+          <w:u w:val="single"/>
+          <w:shd w:val="clear" w:color="auto" w:fill="FFFFFF"/>
+          <w:lang w:val="ru-RU"/>
+        </w:rPr>
+        <w:t xml:space="preserve"> </w:t>
+      </w:r>
+      <w:r>
+        <w:rPr>
+          <w:rStyle w:val="resultname"/>
+          <w:rFonts w:ascii="Tahoma" w:hAnsi="Tahoma" w:cs="Tahoma"/>
+          <w:color w:val="0072BC"/>
+          <w:u w:val="single"/>
+          <w:shd w:val="clear" w:color="auto" w:fill="FFFFFF"/>
+        </w:rPr>
+        <w:t>X</w:t>
+      </w:r>
+      <w:r>
+        <w:rPr>
+          <w:rStyle w:val="resultname"/>
+          <w:rFonts w:ascii="Tahoma" w:hAnsi="Tahoma" w:cs="Tahoma"/>
+          <w:color w:val="0072BC"/>
+          <w:u w:val="single"/>
+          <w:shd w:val="clear" w:color="auto" w:fill="FFFFFF"/>
+          <w:lang w:val="ru-RU"/>
+        </w:rPr>
+        <w:t xml:space="preserve">1 </w:t>
+      </w:r>
+      <w:r>
+        <w:rPr>
+          <w:rStyle w:val="resultname"/>
+          <w:rFonts w:ascii="Tahoma" w:hAnsi="Tahoma" w:cs="Tahoma"/>
+          <w:color w:val="0072BC"/>
+          <w:u w:val="single"/>
+          <w:shd w:val="clear" w:color="auto" w:fill="FFFFFF"/>
+        </w:rPr>
+        <w:t>Carbon</w:t>
+      </w:r>
+      <w:r>
+        <w:rPr>
+          <w:rStyle w:val="resultname"/>
+          <w:rFonts w:ascii="Tahoma" w:hAnsi="Tahoma" w:cs="Tahoma"/>
+          <w:color w:val="0072BC"/>
+          <w:u w:val="single"/>
+          <w:shd w:val="clear" w:color="auto" w:fill="FFFFFF"/>
+          <w:lang w:val="ru-RU"/>
+        </w:rPr>
+        <w:t xml:space="preserve"> </w:t>
+      </w:r>
+      <w:r>
+        <w:rPr>
+          <w:rStyle w:val="resultname"/>
+          <w:rFonts w:ascii="Tahoma" w:hAnsi="Tahoma" w:cs="Tahoma"/>
+          <w:color w:val="0072BC"/>
+          <w:u w:val="single"/>
+          <w:shd w:val="clear" w:color="auto" w:fill="FFFFFF"/>
+        </w:rPr>
+        <w:t>Gen</w:t>
+      </w:r>
+      <w:r>
+        <w:rPr>
+          <w:rStyle w:val="resultname"/>
+          <w:rFonts w:ascii="Tahoma" w:hAnsi="Tahoma" w:cs="Tahoma"/>
+          <w:color w:val="0072BC"/>
+          <w:u w:val="single"/>
+          <w:shd w:val="clear" w:color="auto" w:fill="FFFFFF"/>
+          <w:lang w:val="ru-RU"/>
+        </w:rPr>
+        <w:t xml:space="preserve"> 8 (20</w:t>
+      </w:r>
+      <w:r>
+        <w:rPr>
+          <w:rStyle w:val="resultname"/>
+          <w:rFonts w:ascii="Tahoma" w:hAnsi="Tahoma" w:cs="Tahoma"/>
+          <w:color w:val="0072BC"/>
+          <w:u w:val="single"/>
+          <w:shd w:val="clear" w:color="auto" w:fill="FFFFFF"/>
+        </w:rPr>
+        <w:t>U</w:t>
+      </w:r>
+      <w:r>
+        <w:rPr>
+          <w:rStyle w:val="resultname"/>
+          <w:rFonts w:ascii="Tahoma" w:hAnsi="Tahoma" w:cs="Tahoma"/>
+          <w:color w:val="0072BC"/>
+          <w:u w:val="single"/>
+          <w:shd w:val="clear" w:color="auto" w:fill="FFFFFF"/>
+          <w:lang w:val="ru-RU"/>
+        </w:rPr>
+        <w:t>90006</w:t>
+      </w:r>
+      <w:r>
+        <w:rPr>
+          <w:rStyle w:val="resultname"/>
+          <w:rFonts w:ascii="Tahoma" w:hAnsi="Tahoma" w:cs="Tahoma"/>
+          <w:color w:val="0072BC"/>
+          <w:u w:val="single"/>
+          <w:shd w:val="clear" w:color="auto" w:fill="FFFFFF"/>
+        </w:rPr>
+        <w:t>RT</w:t>
+      </w:r>
+      <w:r>
+        <w:rPr>
+          <w:rStyle w:val="resultname"/>
+          <w:rFonts w:ascii="Tahoma" w:hAnsi="Tahoma" w:cs="Tahoma"/>
+          <w:color w:val="0072BC"/>
+          <w:u w:val="single"/>
+          <w:shd w:val="clear" w:color="auto" w:fill="FFFFFF"/>
+          <w:lang w:val="ru-RU"/>
+        </w:rPr>
+        <w:t>)</w:t>
+      </w:r>
+      <w:r>
+        <w:rPr>
+          <w:rStyle w:val="resultname"/>
+          <w:rFonts w:ascii="Tahoma" w:hAnsi="Tahoma" w:cs="Tahoma"/>
+          <w:color w:val="0072BC"/>
+          <w:u w:val="single"/>
+          <w:shd w:val="clear" w:color="auto" w:fill="FFFFFF"/>
+          <w:lang w:val="ru-RU"/>
+        </w:rPr>
+        <w:fldChar w:fldCharType="end"/>
+      </w:r>
       <w:r>
         <w:rPr>
           <w:lang w:val="ru-RU"/>
@@ -1176,6 +1400,7 @@
         </w:rPr>
         <w:t xml:space="preserve"> </w:t>
       </w:r>
+      <w:proofErr w:type="spellStart"/>
       <w:r>
         <w:rPr>
           <w:i/>
@@ -1183,6 +1408,7 @@
         </w:rPr>
         <w:t>GetStringWithoutLetters</w:t>
       </w:r>
+      <w:proofErr w:type="spellEnd"/>
       <w:r>
         <w:rPr>
           <w:i/>
@@ -1215,6 +1441,7 @@
         </w:rPr>
         <w:t xml:space="preserve"> </w:t>
       </w:r>
+      <w:proofErr w:type="spellStart"/>
       <w:r>
         <w:rPr>
           <w:i/>
@@ -1222,6 +1449,7 @@
         </w:rPr>
         <w:t>StringUtils</w:t>
       </w:r>
+      <w:proofErr w:type="spellEnd"/>
       <w:r>
         <w:rPr>
           <w:lang w:val="ru-RU"/>
@@ -1413,12 +1641,14 @@
         </w:rPr>
         <w:t>1)Перейти на сайт 21</w:t>
       </w:r>
+      <w:proofErr w:type="spellStart"/>
       <w:r>
         <w:rPr>
           <w:rFonts w:ascii="Calibri" w:eastAsia="Times New Roman" w:hAnsi="Calibri" w:cs="Calibri"/>
         </w:rPr>
         <w:t>vek</w:t>
       </w:r>
+      <w:proofErr w:type="spellEnd"/>
       <w:r>
         <w:rPr>
           <w:rFonts w:ascii="Calibri" w:eastAsia="Times New Roman" w:hAnsi="Calibri" w:cs="Calibri"/>
@@ -1644,7 +1874,789 @@
         </w:rPr>
         <w:t xml:space="preserve"> под товаром </w:t>
       </w:r>
-      <w:hyperlink r:id="rId10" w:history="1">
+      <w:r>
+        <w:fldChar w:fldCharType="begin"/>
+      </w:r>
+      <w:r>
+        <w:rPr>
+          <w:lang w:val="ru-RU"/>
+        </w:rPr>
+        <w:instrText xml:space="preserve"> </w:instrText>
+      </w:r>
+      <w:r>
+        <w:instrText>HYPERLINK</w:instrText>
+      </w:r>
+      <w:r>
+        <w:rPr>
+          <w:lang w:val="ru-RU"/>
+        </w:rPr>
+        <w:instrText xml:space="preserve"> "</w:instrText>
+      </w:r>
+      <w:r>
+        <w:instrText>https</w:instrText>
+      </w:r>
+      <w:r>
+        <w:rPr>
+          <w:lang w:val="ru-RU"/>
+        </w:rPr>
+        <w:instrText>://</w:instrText>
+      </w:r>
+      <w:r>
+        <w:instrText>www</w:instrText>
+      </w:r>
+      <w:r>
+        <w:rPr>
+          <w:lang w:val="ru-RU"/>
+        </w:rPr>
+        <w:instrText>.21</w:instrText>
+      </w:r>
+      <w:r>
+        <w:instrText>vek</w:instrText>
+      </w:r>
+      <w:r>
+        <w:rPr>
+          <w:lang w:val="ru-RU"/>
+        </w:rPr>
+        <w:instrText>.</w:instrText>
+      </w:r>
+      <w:r>
+        <w:instrText>by</w:instrText>
+      </w:r>
+      <w:r>
+        <w:rPr>
+          <w:lang w:val="ru-RU"/>
+        </w:rPr>
+        <w:instrText>/</w:instrText>
+      </w:r>
+      <w:r>
+        <w:instrText>hairdryers</w:instrText>
+      </w:r>
+      <w:r>
+        <w:rPr>
+          <w:lang w:val="ru-RU"/>
+        </w:rPr>
+        <w:instrText>_</w:instrText>
+      </w:r>
+      <w:r>
+        <w:instrText>brushes</w:instrText>
+      </w:r>
+      <w:r>
+        <w:rPr>
+          <w:lang w:val="ru-RU"/>
+        </w:rPr>
+        <w:instrText>/</w:instrText>
+      </w:r>
+      <w:r>
+        <w:instrText>nbhd</w:instrText>
+      </w:r>
+      <w:r>
+        <w:rPr>
+          <w:lang w:val="ru-RU"/>
+        </w:rPr>
+        <w:instrText>2202_</w:instrText>
+      </w:r>
+      <w:r>
+        <w:instrText>national</w:instrText>
+      </w:r>
+      <w:r>
+        <w:rPr>
+          <w:lang w:val="ru-RU"/>
+        </w:rPr>
+        <w:instrText>.</w:instrText>
+      </w:r>
+      <w:r>
+        <w:instrText>htm</w:instrText>
+      </w:r>
+      <w:r>
+        <w:instrText>l</w:instrText>
+      </w:r>
+      <w:r>
+        <w:rPr>
+          <w:lang w:val="ru-RU"/>
+        </w:rPr>
+        <w:instrText xml:space="preserve">" </w:instrText>
+      </w:r>
+      <w:r>
+        <w:fldChar w:fldCharType="separate"/>
+      </w:r>
+      <w:r>
+        <w:rPr>
+          <w:rStyle w:val="resultname"/>
+          <w:rFonts w:ascii="Tahoma" w:hAnsi="Tahoma" w:cs="Tahoma"/>
+          <w:color w:val="BC1242"/>
+          <w:u w:val="single"/>
+          <w:shd w:val="clear" w:color="auto" w:fill="FFFFFF"/>
+          <w:lang w:val="ru-RU"/>
+        </w:rPr>
+        <w:t xml:space="preserve">Профессиональный фен </w:t>
+      </w:r>
+      <w:r>
+        <w:rPr>
+          <w:rStyle w:val="resultname"/>
+          <w:rFonts w:ascii="Tahoma" w:hAnsi="Tahoma" w:cs="Tahoma"/>
+          <w:color w:val="BC1242"/>
+          <w:u w:val="single"/>
+          <w:shd w:val="clear" w:color="auto" w:fill="FFFFFF"/>
+        </w:rPr>
+        <w:t>National</w:t>
+      </w:r>
+      <w:r>
+        <w:rPr>
+          <w:rStyle w:val="resultname"/>
+          <w:rFonts w:ascii="Tahoma" w:hAnsi="Tahoma" w:cs="Tahoma"/>
+          <w:color w:val="BC1242"/>
+          <w:u w:val="single"/>
+          <w:shd w:val="clear" w:color="auto" w:fill="FFFFFF"/>
+          <w:lang w:val="ru-RU"/>
+        </w:rPr>
+        <w:t xml:space="preserve"> </w:t>
+      </w:r>
+      <w:r>
+        <w:rPr>
+          <w:rStyle w:val="resultname"/>
+          <w:rFonts w:ascii="Tahoma" w:hAnsi="Tahoma" w:cs="Tahoma"/>
+          <w:color w:val="BC1242"/>
+          <w:u w:val="single"/>
+          <w:shd w:val="clear" w:color="auto" w:fill="FFFFFF"/>
+        </w:rPr>
+        <w:t>NB</w:t>
+      </w:r>
+      <w:r>
+        <w:rPr>
+          <w:rStyle w:val="resultname"/>
+          <w:rFonts w:ascii="Tahoma" w:hAnsi="Tahoma" w:cs="Tahoma"/>
+          <w:color w:val="BC1242"/>
+          <w:u w:val="single"/>
+          <w:shd w:val="clear" w:color="auto" w:fill="FFFFFF"/>
+          <w:lang w:val="ru-RU"/>
+        </w:rPr>
+        <w:t>-</w:t>
+      </w:r>
+      <w:r>
+        <w:rPr>
+          <w:rStyle w:val="resultname"/>
+          <w:rFonts w:ascii="Tahoma" w:hAnsi="Tahoma" w:cs="Tahoma"/>
+          <w:color w:val="BC1242"/>
+          <w:u w:val="single"/>
+          <w:shd w:val="clear" w:color="auto" w:fill="FFFFFF"/>
+        </w:rPr>
+        <w:t>HD</w:t>
+      </w:r>
+      <w:r>
+        <w:rPr>
+          <w:rStyle w:val="resultname"/>
+          <w:rFonts w:ascii="Tahoma" w:hAnsi="Tahoma" w:cs="Tahoma"/>
+          <w:color w:val="BC1242"/>
+          <w:u w:val="single"/>
+          <w:shd w:val="clear" w:color="auto" w:fill="FFFFFF"/>
+          <w:lang w:val="ru-RU"/>
+        </w:rPr>
+        <w:t>2202</w:t>
+      </w:r>
+      <w:r>
+        <w:rPr>
+          <w:rStyle w:val="resultname"/>
+          <w:rFonts w:ascii="Tahoma" w:hAnsi="Tahoma" w:cs="Tahoma"/>
+          <w:color w:val="BC1242"/>
+          <w:u w:val="single"/>
+          <w:shd w:val="clear" w:color="auto" w:fill="FFFFFF"/>
+          <w:lang w:val="ru-RU"/>
+        </w:rPr>
+        <w:fldChar w:fldCharType="end"/>
+      </w:r>
+      <w:r>
+        <w:rPr>
+          <w:rFonts w:ascii="Tahoma" w:hAnsi="Tahoma" w:cs="Tahoma"/>
+          <w:color w:val="000000"/>
+          <w:sz w:val="18"/>
+          <w:szCs w:val="18"/>
+          <w:shd w:val="clear" w:color="auto" w:fill="FFFFFF"/>
+        </w:rPr>
+        <w:t> </w:t>
+      </w:r>
+      <w:r>
+        <w:rPr>
+          <w:rFonts w:ascii="Calibri" w:eastAsia="Times New Roman" w:hAnsi="Calibri" w:cs="Calibri"/>
+          <w:lang w:val="ru-RU"/>
+        </w:rPr>
+        <w:t xml:space="preserve">по ссылке </w:t>
+      </w:r>
+      <w:r>
+        <w:rPr>
+          <w:rFonts w:ascii="Calibri" w:eastAsia="Times New Roman" w:hAnsi="Calibri" w:cs="Calibri"/>
+          <w:lang w:val="ru-RU"/>
+        </w:rPr>
+        <w:t>“</w:t>
+      </w:r>
+      <w:r>
+        <w:rPr>
+          <w:rFonts w:ascii="Calibri" w:eastAsia="Times New Roman" w:hAnsi="Calibri" w:cs="Calibri"/>
+          <w:lang w:val="ru-RU"/>
+        </w:rPr>
+        <w:t>Узнать о поступлении</w:t>
+      </w:r>
+      <w:r>
+        <w:rPr>
+          <w:rFonts w:ascii="Calibri" w:eastAsia="Times New Roman" w:hAnsi="Calibri" w:cs="Calibri"/>
+          <w:lang w:val="ru-RU"/>
+        </w:rPr>
+        <w:t>”</w:t>
+      </w:r>
+      <w:r>
+        <w:rPr>
+          <w:rFonts w:ascii="Calibri" w:eastAsia="Times New Roman" w:hAnsi="Calibri" w:cs="Calibri"/>
+          <w:lang w:val="ru-RU"/>
+        </w:rPr>
+        <w:t>.</w:t>
+      </w:r>
+    </w:p>
+    <w:p>
+      <w:pPr>
+        <w:ind w:firstLine="720"/>
+        <w:rPr>
+          <w:lang w:val="ru-RU"/>
+        </w:rPr>
+      </w:pPr>
+      <w:r>
+        <w:rPr>
+          <w:rFonts w:ascii="Calibri" w:eastAsia="Times New Roman" w:hAnsi="Calibri" w:cs="Calibri"/>
+          <w:lang w:val="ru-RU"/>
+        </w:rPr>
+        <w:lastRenderedPageBreak/>
+        <w:t xml:space="preserve">- полное наименование фена было заменено на </w:t>
+      </w:r>
+      <w:r>
+        <w:rPr>
+          <w:rFonts w:ascii="Calibri" w:eastAsia="Times New Roman" w:hAnsi="Calibri" w:cs="Calibri"/>
+          <w:i/>
+          <w:iCs/>
+          <w:lang w:val="ru-RU"/>
+        </w:rPr>
+        <w:t>"Фен Philips HP8233/00"</w:t>
+      </w:r>
+      <w:r>
+        <w:rPr>
+          <w:rFonts w:ascii="Calibri" w:eastAsia="Times New Roman" w:hAnsi="Calibri" w:cs="Calibri"/>
+          <w:lang w:val="ru-RU"/>
+        </w:rPr>
+        <w:t xml:space="preserve"> (который на момент написания тестов </w:t>
+      </w:r>
+      <w:r>
+        <w:rPr>
+          <w:rFonts w:ascii="Calibri" w:eastAsia="Times New Roman" w:hAnsi="Calibri" w:cs="Calibri"/>
+          <w:lang w:val="ru-RU"/>
+        </w:rPr>
+        <w:t>был помечен как «нет на складе»</w:t>
+      </w:r>
+      <w:r>
+        <w:rPr>
+          <w:rFonts w:ascii="Calibri" w:eastAsia="Times New Roman" w:hAnsi="Calibri" w:cs="Calibri"/>
+          <w:lang w:val="ru-RU"/>
+        </w:rPr>
+        <w:t>)</w:t>
+      </w:r>
+      <w:r>
+        <w:rPr>
+          <w:rFonts w:ascii="Calibri" w:eastAsia="Times New Roman" w:hAnsi="Calibri" w:cs="Calibri"/>
+          <w:lang w:val="ru-RU"/>
+        </w:rPr>
+        <w:br/>
+        <w:t>5)</w:t>
+      </w:r>
+      <w:r>
+        <w:rPr>
+          <w:rFonts w:ascii="Calibri" w:eastAsia="Times New Roman" w:hAnsi="Calibri" w:cs="Calibri"/>
+          <w:lang w:val="ru-RU"/>
+        </w:rPr>
+        <w:t xml:space="preserve">Кликнуть кнопку </w:t>
+      </w:r>
+      <w:r>
+        <w:rPr>
+          <w:rFonts w:ascii="Calibri" w:eastAsia="Times New Roman" w:hAnsi="Calibri" w:cs="Calibri"/>
+          <w:lang w:val="ru-RU"/>
+        </w:rPr>
+        <w:t>“</w:t>
+      </w:r>
+      <w:r>
+        <w:rPr>
+          <w:rFonts w:ascii="Calibri" w:eastAsia="Times New Roman" w:hAnsi="Calibri" w:cs="Calibri"/>
+          <w:lang w:val="ru-RU"/>
+        </w:rPr>
+        <w:t>Отправить</w:t>
+      </w:r>
+      <w:r>
+        <w:rPr>
+          <w:rFonts w:ascii="Calibri" w:eastAsia="Times New Roman" w:hAnsi="Calibri" w:cs="Calibri"/>
+          <w:lang w:val="ru-RU"/>
+        </w:rPr>
+        <w:t>”</w:t>
+      </w:r>
+      <w:r>
+        <w:rPr>
+          <w:rFonts w:ascii="Calibri" w:eastAsia="Times New Roman" w:hAnsi="Calibri" w:cs="Calibri"/>
+          <w:lang w:val="ru-RU"/>
+        </w:rPr>
+        <w:t>.</w:t>
+      </w:r>
+      <w:r>
+        <w:rPr>
+          <w:rFonts w:ascii="Calibri" w:eastAsia="Times New Roman" w:hAnsi="Calibri" w:cs="Calibri"/>
+          <w:lang w:val="ru-RU"/>
+        </w:rPr>
+        <w:br/>
+      </w:r>
+      <w:r>
+        <w:rPr>
+          <w:rFonts w:ascii="Calibri" w:eastAsia="Times New Roman" w:hAnsi="Calibri" w:cs="Calibri"/>
+          <w:lang w:val="ru-RU"/>
+        </w:rPr>
+        <w:t>6)</w:t>
+      </w:r>
+      <w:r>
+        <w:rPr>
+          <w:lang w:val="ru-RU"/>
+        </w:rPr>
+        <w:t xml:space="preserve"> </w:t>
+      </w:r>
+      <w:r>
+        <w:rPr>
+          <w:lang w:val="ru-RU"/>
+        </w:rPr>
+        <w:t>Проверить наличие сообщений о незаполненных обязательных полях.</w:t>
+      </w:r>
+    </w:p>
+    <w:p>
+      <w:pPr>
+        <w:ind w:firstLine="720"/>
+        <w:rPr>
+          <w:rFonts w:ascii="Tahoma" w:hAnsi="Tahoma" w:cs="Tahoma"/>
+          <w:color w:val="252525"/>
+          <w:sz w:val="18"/>
+          <w:szCs w:val="18"/>
+          <w:shd w:val="clear" w:color="auto" w:fill="EDEDED"/>
+          <w:lang w:val="ru-RU"/>
+        </w:rPr>
+      </w:pPr>
+      <w:r>
+        <w:rPr>
+          <w:lang w:val="ru-RU"/>
+        </w:rPr>
+        <w:t>- на данном шаге производится проверка, есть ли хоть одно незаполненное поле, если данное поле имеется (в тесте 2 незаполненных поля), то тест проходит проверку.</w:t>
+      </w:r>
+      <w:r>
+        <w:rPr>
+          <w:rFonts w:ascii="Calibri" w:eastAsia="Times New Roman" w:hAnsi="Calibri" w:cs="Calibri"/>
+          <w:lang w:val="ru-RU"/>
+        </w:rPr>
+        <w:br/>
+        <w:t>7)</w:t>
+      </w:r>
+      <w:r>
+        <w:rPr>
+          <w:rFonts w:ascii="Calibri" w:eastAsia="Times New Roman" w:hAnsi="Calibri" w:cs="Calibri"/>
+          <w:lang w:val="ru-RU"/>
+        </w:rPr>
+        <w:t xml:space="preserve">Ввести в поле </w:t>
+      </w:r>
+      <w:r>
+        <w:rPr>
+          <w:rFonts w:ascii="Calibri" w:eastAsia="Times New Roman" w:hAnsi="Calibri" w:cs="Calibri"/>
+          <w:lang w:val="ru-RU"/>
+        </w:rPr>
+        <w:t>“</w:t>
+      </w:r>
+      <w:r>
+        <w:rPr>
+          <w:rFonts w:ascii="Calibri" w:eastAsia="Times New Roman" w:hAnsi="Calibri" w:cs="Calibri"/>
+          <w:lang w:val="ru-RU"/>
+        </w:rPr>
+        <w:t>Имя</w:t>
+      </w:r>
+      <w:r>
+        <w:rPr>
+          <w:rFonts w:ascii="Calibri" w:eastAsia="Times New Roman" w:hAnsi="Calibri" w:cs="Calibri"/>
+          <w:lang w:val="ru-RU"/>
+        </w:rPr>
+        <w:t>”</w:t>
+      </w:r>
+      <w:r>
+        <w:rPr>
+          <w:rFonts w:ascii="Calibri" w:eastAsia="Times New Roman" w:hAnsi="Calibri" w:cs="Calibri"/>
+          <w:lang w:val="ru-RU"/>
+        </w:rPr>
+        <w:t xml:space="preserve"> и </w:t>
+      </w:r>
+      <w:r>
+        <w:rPr>
+          <w:rFonts w:ascii="Calibri" w:eastAsia="Times New Roman" w:hAnsi="Calibri" w:cs="Calibri"/>
+          <w:lang w:val="ru-RU"/>
+        </w:rPr>
+        <w:t xml:space="preserve"> “</w:t>
+      </w:r>
+      <w:r>
+        <w:rPr>
+          <w:rFonts w:ascii="Calibri" w:eastAsia="Times New Roman" w:hAnsi="Calibri" w:cs="Calibri"/>
+        </w:rPr>
+        <w:t>E</w:t>
+      </w:r>
+      <w:r>
+        <w:rPr>
+          <w:rFonts w:ascii="Calibri" w:eastAsia="Times New Roman" w:hAnsi="Calibri" w:cs="Calibri"/>
+          <w:lang w:val="ru-RU"/>
+        </w:rPr>
+        <w:t>-</w:t>
+      </w:r>
+      <w:r>
+        <w:rPr>
+          <w:rFonts w:ascii="Calibri" w:eastAsia="Times New Roman" w:hAnsi="Calibri" w:cs="Calibri"/>
+        </w:rPr>
+        <w:t>mail</w:t>
+      </w:r>
+      <w:r>
+        <w:rPr>
+          <w:rFonts w:ascii="Calibri" w:eastAsia="Times New Roman" w:hAnsi="Calibri" w:cs="Calibri"/>
+          <w:lang w:val="ru-RU"/>
+        </w:rPr>
+        <w:t xml:space="preserve">” </w:t>
+      </w:r>
+      <w:r>
+        <w:rPr>
+          <w:rFonts w:ascii="Calibri" w:eastAsia="Times New Roman" w:hAnsi="Calibri" w:cs="Calibri"/>
+          <w:lang w:val="ru-RU"/>
+        </w:rPr>
+        <w:t>корректные значения</w:t>
+      </w:r>
+      <w:r>
+        <w:rPr>
+          <w:rFonts w:ascii="Calibri" w:eastAsia="Times New Roman" w:hAnsi="Calibri" w:cs="Calibri"/>
+          <w:lang w:val="ru-RU"/>
+        </w:rPr>
+        <w:t>.</w:t>
+      </w:r>
+      <w:r>
+        <w:rPr>
+          <w:rFonts w:ascii="Calibri" w:eastAsia="Times New Roman" w:hAnsi="Calibri" w:cs="Calibri"/>
+          <w:lang w:val="ru-RU"/>
+        </w:rPr>
+        <w:br/>
+        <w:t xml:space="preserve">8)Кликнуть кнопку </w:t>
+      </w:r>
+      <w:r>
+        <w:rPr>
+          <w:rFonts w:ascii="Calibri" w:eastAsia="Times New Roman" w:hAnsi="Calibri" w:cs="Calibri"/>
+          <w:lang w:val="ru-RU"/>
+        </w:rPr>
+        <w:t>“</w:t>
+      </w:r>
+      <w:r>
+        <w:rPr>
+          <w:rFonts w:ascii="Calibri" w:eastAsia="Times New Roman" w:hAnsi="Calibri" w:cs="Calibri"/>
+          <w:lang w:val="ru-RU"/>
+        </w:rPr>
+        <w:t>Отправить</w:t>
+      </w:r>
+      <w:r>
+        <w:rPr>
+          <w:rFonts w:ascii="Calibri" w:eastAsia="Times New Roman" w:hAnsi="Calibri" w:cs="Calibri"/>
+          <w:lang w:val="ru-RU"/>
+        </w:rPr>
+        <w:t>”.</w:t>
+      </w:r>
+      <w:r>
+        <w:rPr>
+          <w:rFonts w:ascii="Calibri" w:eastAsia="Times New Roman" w:hAnsi="Calibri" w:cs="Calibri"/>
+          <w:lang w:val="ru-RU"/>
+        </w:rPr>
+        <w:br/>
+        <w:t>9)</w:t>
+      </w:r>
+      <w:r>
+        <w:rPr>
+          <w:rFonts w:ascii="Calibri" w:eastAsia="Times New Roman" w:hAnsi="Calibri" w:cs="Calibri"/>
+          <w:lang w:val="ru-RU"/>
+        </w:rPr>
+        <w:t xml:space="preserve">Проверить наличие в модальном окне </w:t>
+      </w:r>
+      <w:r>
+        <w:rPr>
+          <w:rFonts w:ascii="Calibri" w:eastAsia="Times New Roman" w:hAnsi="Calibri" w:cs="Calibri"/>
+          <w:lang w:val="ru-RU"/>
+        </w:rPr>
+        <w:t>“</w:t>
+      </w:r>
+      <w:r>
+        <w:rPr>
+          <w:rFonts w:ascii="Calibri" w:eastAsia="Times New Roman" w:hAnsi="Calibri" w:cs="Calibri"/>
+          <w:lang w:val="ru-RU"/>
+        </w:rPr>
+        <w:t>Узнать о поступлении</w:t>
+      </w:r>
+      <w:r>
+        <w:rPr>
+          <w:rFonts w:ascii="Calibri" w:eastAsia="Times New Roman" w:hAnsi="Calibri" w:cs="Calibri"/>
+          <w:lang w:val="ru-RU"/>
+        </w:rPr>
+        <w:t>”</w:t>
+      </w:r>
+      <w:r>
+        <w:rPr>
+          <w:rFonts w:ascii="Calibri" w:eastAsia="Times New Roman" w:hAnsi="Calibri" w:cs="Calibri"/>
+          <w:lang w:val="ru-RU"/>
+        </w:rPr>
+        <w:t xml:space="preserve"> текста:</w:t>
+      </w:r>
+      <w:r>
+        <w:rPr>
+          <w:rFonts w:ascii="Calibri" w:eastAsia="Times New Roman" w:hAnsi="Calibri" w:cs="Calibri"/>
+          <w:lang w:val="ru-RU"/>
+        </w:rPr>
+        <w:br/>
+      </w:r>
+      <w:r>
+        <w:rPr>
+          <w:rFonts w:ascii="Tahoma" w:hAnsi="Tahoma" w:cs="Tahoma"/>
+          <w:color w:val="252525"/>
+          <w:sz w:val="18"/>
+          <w:szCs w:val="18"/>
+          <w:shd w:val="clear" w:color="auto" w:fill="EDEDED"/>
+          <w:lang w:val="ru-RU"/>
+        </w:rPr>
+        <w:t>Если товар появится на складе, вам придет сообщение на почту.</w:t>
+      </w:r>
+    </w:p>
+    <w:p>
+      <w:pPr>
+        <w:ind w:firstLine="720"/>
+        <w:rPr>
+          <w:rFonts w:ascii="Calibri" w:eastAsia="Times New Roman" w:hAnsi="Calibri" w:cs="Calibri"/>
+          <w:lang w:val="ru-RU"/>
+        </w:rPr>
+      </w:pPr>
+      <w:r>
+        <w:rPr>
+          <w:rFonts w:ascii="Calibri" w:eastAsia="Times New Roman" w:hAnsi="Calibri" w:cs="Calibri"/>
+          <w:lang w:val="ru-RU"/>
+        </w:rPr>
+        <w:t xml:space="preserve">- на данном шаге указывается </w:t>
+      </w:r>
+      <w:r>
+        <w:rPr>
+          <w:rFonts w:ascii="Calibri" w:eastAsia="Times New Roman" w:hAnsi="Calibri" w:cs="Calibri"/>
+        </w:rPr>
+        <w:t>email</w:t>
+      </w:r>
+      <w:r>
+        <w:rPr>
+          <w:rFonts w:ascii="Calibri" w:eastAsia="Times New Roman" w:hAnsi="Calibri" w:cs="Calibri"/>
+          <w:lang w:val="ru-RU"/>
+        </w:rPr>
+        <w:t xml:space="preserve"> </w:t>
+      </w:r>
+      <w:r>
+        <w:rPr>
+          <w:rFonts w:ascii="Calibri" w:eastAsia="Times New Roman" w:hAnsi="Calibri" w:cs="Calibri"/>
+          <w:lang w:val="ru-RU"/>
+        </w:rPr>
+        <w:t xml:space="preserve"> в тесте </w:t>
+      </w:r>
+      <w:r>
+        <w:fldChar w:fldCharType="begin"/>
+      </w:r>
+      <w:r>
+        <w:rPr>
+          <w:lang w:val="ru-RU"/>
+        </w:rPr>
+        <w:instrText xml:space="preserve"> </w:instrText>
+      </w:r>
+      <w:r>
+        <w:instrText>HYPERLINK</w:instrText>
+      </w:r>
+      <w:r>
+        <w:rPr>
+          <w:lang w:val="ru-RU"/>
+        </w:rPr>
+        <w:instrText xml:space="preserve"> "</w:instrText>
+      </w:r>
+      <w:r>
+        <w:instrText>mailto</w:instrText>
+      </w:r>
+      <w:r>
+        <w:rPr>
+          <w:lang w:val="ru-RU"/>
+        </w:rPr>
+        <w:instrText>:</w:instrText>
+      </w:r>
+      <w:r>
+        <w:instrText>email</w:instrText>
+      </w:r>
+      <w:r>
+        <w:rPr>
+          <w:lang w:val="ru-RU"/>
+        </w:rPr>
+        <w:instrText>21</w:instrText>
+      </w:r>
+      <w:r>
+        <w:instrText>vek</w:instrText>
+      </w:r>
+      <w:r>
+        <w:rPr>
+          <w:lang w:val="ru-RU"/>
+        </w:rPr>
+        <w:instrText>@</w:instrText>
+      </w:r>
+      <w:r>
+        <w:instrText>mail</w:instrText>
+      </w:r>
+      <w:r>
+        <w:rPr>
+          <w:lang w:val="ru-RU"/>
+        </w:rPr>
+        <w:instrText>.</w:instrText>
+      </w:r>
+      <w:r>
+        <w:instrText>com</w:instrText>
+      </w:r>
+      <w:r>
+        <w:rPr>
+          <w:lang w:val="ru-RU"/>
+        </w:rPr>
+        <w:instrText xml:space="preserve">" </w:instrText>
+      </w:r>
+      <w:r>
+        <w:fldChar w:fldCharType="separate"/>
+      </w:r>
+      <w:r>
+        <w:rPr>
+          <w:rStyle w:val="Hyperlink"/>
+          <w:rFonts w:ascii="Calibri" w:eastAsia="Times New Roman" w:hAnsi="Calibri" w:cs="Calibri"/>
+          <w:lang w:val="ru-RU"/>
+        </w:rPr>
+        <w:t>email21vek@mail.com</w:t>
+      </w:r>
+      <w:r>
+        <w:rPr>
+          <w:rStyle w:val="Hyperlink"/>
+          <w:rFonts w:ascii="Calibri" w:eastAsia="Times New Roman" w:hAnsi="Calibri" w:cs="Calibri"/>
+          <w:lang w:val="ru-RU"/>
+        </w:rPr>
+        <w:fldChar w:fldCharType="end"/>
+      </w:r>
+      <w:r>
+        <w:rPr>
+          <w:rFonts w:ascii="Calibri" w:eastAsia="Times New Roman" w:hAnsi="Calibri" w:cs="Calibri"/>
+          <w:lang w:val="ru-RU"/>
+        </w:rPr>
+        <w:t>, если на товар нажать «узнать о поступлении», то должен появится текст «</w:t>
+      </w:r>
+      <w:r>
+        <w:rPr>
+          <w:rFonts w:ascii="Calibri" w:eastAsia="Times New Roman" w:hAnsi="Calibri" w:cs="Calibri"/>
+          <w:lang w:val="ru-RU"/>
+        </w:rPr>
+        <w:t>Если товар появится на складе, вам придет сообщение на почту</w:t>
+      </w:r>
+      <w:r>
+        <w:rPr>
+          <w:rFonts w:ascii="Calibri" w:eastAsia="Times New Roman" w:hAnsi="Calibri" w:cs="Calibri"/>
+          <w:lang w:val="ru-RU"/>
+        </w:rPr>
+        <w:t>», если же сделать это вторично, то «</w:t>
+      </w:r>
+      <w:r>
+        <w:rPr>
+          <w:rFonts w:ascii="Calibri" w:eastAsia="Times New Roman" w:hAnsi="Calibri" w:cs="Calibri"/>
+          <w:lang w:val="ru-RU"/>
+        </w:rPr>
+        <w:t>Вы уже подписаны на обновления информации об этом товаре</w:t>
+      </w:r>
+      <w:r>
+        <w:rPr>
+          <w:rFonts w:ascii="Calibri" w:eastAsia="Times New Roman" w:hAnsi="Calibri" w:cs="Calibri"/>
+          <w:lang w:val="ru-RU"/>
+        </w:rPr>
+        <w:t xml:space="preserve">», для этого нужно каждый раз изменять почту, либо вручную, либо добавить метод в </w:t>
+      </w:r>
+      <w:proofErr w:type="spellStart"/>
+      <w:r>
+        <w:rPr>
+          <w:rFonts w:ascii="Calibri" w:eastAsia="Times New Roman" w:hAnsi="Calibri" w:cs="Calibri"/>
+        </w:rPr>
+        <w:t>StringUtils</w:t>
+      </w:r>
+      <w:proofErr w:type="spellEnd"/>
+      <w:r>
+        <w:rPr>
+          <w:rFonts w:ascii="Calibri" w:eastAsia="Times New Roman" w:hAnsi="Calibri" w:cs="Calibri"/>
+          <w:lang w:val="ru-RU"/>
+        </w:rPr>
+        <w:t xml:space="preserve"> для генерации нового почтового адреса.</w:t>
+      </w:r>
+    </w:p>
+    <w:p>
+      <w:pPr>
+        <w:ind w:firstLine="720"/>
+        <w:rPr>
+          <w:lang w:val="ru-RU"/>
+        </w:rPr>
+      </w:pPr>
+      <w:r>
+        <w:rPr>
+          <w:rFonts w:ascii="Calibri" w:eastAsia="Times New Roman" w:hAnsi="Calibri" w:cs="Calibri"/>
+          <w:lang w:val="ru-RU"/>
+        </w:rPr>
+        <w:t>- в данном случае тест упадет, т.к. данный юзер уже нажимал кнопку «узнать о поступлении».</w:t>
+      </w:r>
+      <w:r>
+        <w:rPr>
+          <w:lang w:val="ru-RU"/>
+        </w:rPr>
+        <w:br/>
+        <w:t xml:space="preserve">10)Кликнуть кнопку </w:t>
+      </w:r>
+      <w:r>
+        <w:rPr>
+          <w:lang w:val="ru-RU"/>
+        </w:rPr>
+        <w:t>“</w:t>
+      </w:r>
+      <w:r>
+        <w:rPr>
+          <w:lang w:val="ru-RU"/>
+        </w:rPr>
+        <w:t>Закрыть</w:t>
+      </w:r>
+      <w:r>
+        <w:rPr>
+          <w:lang w:val="ru-RU"/>
+        </w:rPr>
+        <w:t>”</w:t>
+      </w:r>
+      <w:r>
+        <w:rPr>
+          <w:lang w:val="ru-RU"/>
+        </w:rPr>
+        <w:t>.</w:t>
+      </w:r>
+      <w:r>
+        <w:rPr>
+          <w:lang w:val="ru-RU"/>
+        </w:rPr>
+        <w:br/>
+        <w:t>11)Проверить под</w:t>
+      </w:r>
+      <w:r>
+        <w:rPr>
+          <w:lang w:val="ru-RU"/>
+        </w:rPr>
+        <w:t xml:space="preserve"> товаром</w:t>
+      </w:r>
+      <w:r>
+        <w:rPr>
+          <w:lang w:val="ru-RU"/>
+        </w:rPr>
+        <w:t xml:space="preserve"> </w:t>
+      </w:r>
+      <w:hyperlink r:id="rId8" w:history="1">
         <w:r>
           <w:rPr>
             <w:rStyle w:val="resultname"/>
@@ -1732,600 +2744,6 @@
       </w:r>
       <w:r>
         <w:rPr>
-          <w:rFonts w:ascii="Calibri" w:eastAsia="Times New Roman" w:hAnsi="Calibri" w:cs="Calibri"/>
-          <w:lang w:val="ru-RU"/>
-        </w:rPr>
-        <w:t xml:space="preserve">по ссылке </w:t>
-      </w:r>
-      <w:r>
-        <w:rPr>
-          <w:rFonts w:ascii="Calibri" w:eastAsia="Times New Roman" w:hAnsi="Calibri" w:cs="Calibri"/>
-          <w:lang w:val="ru-RU"/>
-        </w:rPr>
-        <w:t>“</w:t>
-      </w:r>
-      <w:r>
-        <w:rPr>
-          <w:rFonts w:ascii="Calibri" w:eastAsia="Times New Roman" w:hAnsi="Calibri" w:cs="Calibri"/>
-          <w:lang w:val="ru-RU"/>
-        </w:rPr>
-        <w:t>Узнать о поступлении</w:t>
-      </w:r>
-      <w:r>
-        <w:rPr>
-          <w:rFonts w:ascii="Calibri" w:eastAsia="Times New Roman" w:hAnsi="Calibri" w:cs="Calibri"/>
-          <w:lang w:val="ru-RU"/>
-        </w:rPr>
-        <w:t>”</w:t>
-      </w:r>
-      <w:r>
-        <w:rPr>
-          <w:rFonts w:ascii="Calibri" w:eastAsia="Times New Roman" w:hAnsi="Calibri" w:cs="Calibri"/>
-          <w:lang w:val="ru-RU"/>
-        </w:rPr>
-        <w:t>.</w:t>
-      </w:r>
-    </w:p>
-    <w:p>
-      <w:pPr>
-        <w:ind w:firstLine="720"/>
-        <w:rPr>
-          <w:lang w:val="ru-RU"/>
-        </w:rPr>
-      </w:pPr>
-      <w:r>
-        <w:rPr>
-          <w:rFonts w:ascii="Calibri" w:eastAsia="Times New Roman" w:hAnsi="Calibri" w:cs="Calibri"/>
-          <w:lang w:val="ru-RU"/>
-        </w:rPr>
-        <w:lastRenderedPageBreak/>
-        <w:t xml:space="preserve">- полное наименование фена было заменено на </w:t>
-      </w:r>
-      <w:r>
-        <w:rPr>
-          <w:rFonts w:ascii="Calibri" w:eastAsia="Times New Roman" w:hAnsi="Calibri" w:cs="Calibri"/>
-          <w:i/>
-          <w:iCs/>
-          <w:lang w:val="ru-RU"/>
-        </w:rPr>
-        <w:t>"Фен Philips HP8233/00"</w:t>
-      </w:r>
-      <w:r>
-        <w:rPr>
-          <w:rFonts w:ascii="Calibri" w:eastAsia="Times New Roman" w:hAnsi="Calibri" w:cs="Calibri"/>
-          <w:lang w:val="ru-RU"/>
-        </w:rPr>
-        <w:t xml:space="preserve"> (который на момент написания тестов </w:t>
-      </w:r>
-      <w:r>
-        <w:rPr>
-          <w:rFonts w:ascii="Calibri" w:eastAsia="Times New Roman" w:hAnsi="Calibri" w:cs="Calibri"/>
-          <w:lang w:val="ru-RU"/>
-        </w:rPr>
-        <w:t>был помечен как «нет на складе»</w:t>
-      </w:r>
-      <w:r>
-        <w:rPr>
-          <w:rFonts w:ascii="Calibri" w:eastAsia="Times New Roman" w:hAnsi="Calibri" w:cs="Calibri"/>
-          <w:lang w:val="ru-RU"/>
-        </w:rPr>
-        <w:t>)</w:t>
-      </w:r>
-      <w:r>
-        <w:rPr>
-          <w:rFonts w:ascii="Calibri" w:eastAsia="Times New Roman" w:hAnsi="Calibri" w:cs="Calibri"/>
-          <w:lang w:val="ru-RU"/>
-        </w:rPr>
-        <w:br/>
-        <w:t>5)</w:t>
-      </w:r>
-      <w:r>
-        <w:rPr>
-          <w:rFonts w:ascii="Calibri" w:eastAsia="Times New Roman" w:hAnsi="Calibri" w:cs="Calibri"/>
-          <w:lang w:val="ru-RU"/>
-        </w:rPr>
-        <w:t xml:space="preserve">Кликнуть кнопку </w:t>
-      </w:r>
-      <w:r>
-        <w:rPr>
-          <w:rFonts w:ascii="Calibri" w:eastAsia="Times New Roman" w:hAnsi="Calibri" w:cs="Calibri"/>
-          <w:lang w:val="ru-RU"/>
-        </w:rPr>
-        <w:t>“</w:t>
-      </w:r>
-      <w:r>
-        <w:rPr>
-          <w:rFonts w:ascii="Calibri" w:eastAsia="Times New Roman" w:hAnsi="Calibri" w:cs="Calibri"/>
-          <w:lang w:val="ru-RU"/>
-        </w:rPr>
-        <w:t>Отправить</w:t>
-      </w:r>
-      <w:r>
-        <w:rPr>
-          <w:rFonts w:ascii="Calibri" w:eastAsia="Times New Roman" w:hAnsi="Calibri" w:cs="Calibri"/>
-          <w:lang w:val="ru-RU"/>
-        </w:rPr>
-        <w:t>”</w:t>
-      </w:r>
-      <w:r>
-        <w:rPr>
-          <w:rFonts w:ascii="Calibri" w:eastAsia="Times New Roman" w:hAnsi="Calibri" w:cs="Calibri"/>
-          <w:lang w:val="ru-RU"/>
-        </w:rPr>
-        <w:t>.</w:t>
-      </w:r>
-      <w:r>
-        <w:rPr>
-          <w:rFonts w:ascii="Calibri" w:eastAsia="Times New Roman" w:hAnsi="Calibri" w:cs="Calibri"/>
-          <w:lang w:val="ru-RU"/>
-        </w:rPr>
-        <w:br/>
-      </w:r>
-      <w:r>
-        <w:rPr>
-          <w:rFonts w:ascii="Calibri" w:eastAsia="Times New Roman" w:hAnsi="Calibri" w:cs="Calibri"/>
-          <w:lang w:val="ru-RU"/>
-        </w:rPr>
-        <w:t>6)</w:t>
-      </w:r>
-      <w:r>
-        <w:rPr>
-          <w:lang w:val="ru-RU"/>
-        </w:rPr>
-        <w:t xml:space="preserve"> </w:t>
-      </w:r>
-      <w:r>
-        <w:rPr>
-          <w:lang w:val="ru-RU"/>
-        </w:rPr>
-        <w:t>Проверить наличие сообщений о незаполненных обязательных полях.</w:t>
-      </w:r>
-    </w:p>
-    <w:p>
-      <w:pPr>
-        <w:ind w:firstLine="720"/>
-        <w:rPr>
-          <w:rFonts w:ascii="Tahoma" w:hAnsi="Tahoma" w:cs="Tahoma"/>
-          <w:color w:val="252525"/>
-          <w:sz w:val="18"/>
-          <w:szCs w:val="18"/>
-          <w:shd w:val="clear" w:color="auto" w:fill="EDEDED"/>
-          <w:lang w:val="ru-RU"/>
-        </w:rPr>
-      </w:pPr>
-      <w:r>
-        <w:rPr>
-          <w:lang w:val="ru-RU"/>
-        </w:rPr>
-        <w:t>- на данном шаге производится проверка, есть ли хоть одно незаполненное поле, если данное поле имеется (в тесте 2 незаполненных поля), то тест проходит проверку.</w:t>
-      </w:r>
-      <w:r>
-        <w:rPr>
-          <w:rFonts w:ascii="Calibri" w:eastAsia="Times New Roman" w:hAnsi="Calibri" w:cs="Calibri"/>
-          <w:lang w:val="ru-RU"/>
-        </w:rPr>
-        <w:br/>
-        <w:t>7)</w:t>
-      </w:r>
-      <w:r>
-        <w:rPr>
-          <w:rFonts w:ascii="Calibri" w:eastAsia="Times New Roman" w:hAnsi="Calibri" w:cs="Calibri"/>
-          <w:lang w:val="ru-RU"/>
-        </w:rPr>
-        <w:t xml:space="preserve">Ввести в поле </w:t>
-      </w:r>
-      <w:r>
-        <w:rPr>
-          <w:rFonts w:ascii="Calibri" w:eastAsia="Times New Roman" w:hAnsi="Calibri" w:cs="Calibri"/>
-          <w:lang w:val="ru-RU"/>
-        </w:rPr>
-        <w:t>“</w:t>
-      </w:r>
-      <w:r>
-        <w:rPr>
-          <w:rFonts w:ascii="Calibri" w:eastAsia="Times New Roman" w:hAnsi="Calibri" w:cs="Calibri"/>
-          <w:lang w:val="ru-RU"/>
-        </w:rPr>
-        <w:t>Имя</w:t>
-      </w:r>
-      <w:r>
-        <w:rPr>
-          <w:rFonts w:ascii="Calibri" w:eastAsia="Times New Roman" w:hAnsi="Calibri" w:cs="Calibri"/>
-          <w:lang w:val="ru-RU"/>
-        </w:rPr>
-        <w:t>”</w:t>
-      </w:r>
-      <w:r>
-        <w:rPr>
-          <w:rFonts w:ascii="Calibri" w:eastAsia="Times New Roman" w:hAnsi="Calibri" w:cs="Calibri"/>
-          <w:lang w:val="ru-RU"/>
-        </w:rPr>
-        <w:t xml:space="preserve"> и </w:t>
-      </w:r>
-      <w:r>
-        <w:rPr>
-          <w:rFonts w:ascii="Calibri" w:eastAsia="Times New Roman" w:hAnsi="Calibri" w:cs="Calibri"/>
-          <w:lang w:val="ru-RU"/>
-        </w:rPr>
-        <w:t xml:space="preserve"> “</w:t>
-      </w:r>
-      <w:r>
-        <w:rPr>
-          <w:rFonts w:ascii="Calibri" w:eastAsia="Times New Roman" w:hAnsi="Calibri" w:cs="Calibri"/>
-        </w:rPr>
-        <w:t>E</w:t>
-      </w:r>
-      <w:r>
-        <w:rPr>
-          <w:rFonts w:ascii="Calibri" w:eastAsia="Times New Roman" w:hAnsi="Calibri" w:cs="Calibri"/>
-          <w:lang w:val="ru-RU"/>
-        </w:rPr>
-        <w:t>-</w:t>
-      </w:r>
-      <w:r>
-        <w:rPr>
-          <w:rFonts w:ascii="Calibri" w:eastAsia="Times New Roman" w:hAnsi="Calibri" w:cs="Calibri"/>
-        </w:rPr>
-        <w:t>mail</w:t>
-      </w:r>
-      <w:r>
-        <w:rPr>
-          <w:rFonts w:ascii="Calibri" w:eastAsia="Times New Roman" w:hAnsi="Calibri" w:cs="Calibri"/>
-          <w:lang w:val="ru-RU"/>
-        </w:rPr>
-        <w:t xml:space="preserve">” </w:t>
-      </w:r>
-      <w:r>
-        <w:rPr>
-          <w:rFonts w:ascii="Calibri" w:eastAsia="Times New Roman" w:hAnsi="Calibri" w:cs="Calibri"/>
-          <w:lang w:val="ru-RU"/>
-        </w:rPr>
-        <w:t>корректные значения</w:t>
-      </w:r>
-      <w:r>
-        <w:rPr>
-          <w:rFonts w:ascii="Calibri" w:eastAsia="Times New Roman" w:hAnsi="Calibri" w:cs="Calibri"/>
-          <w:lang w:val="ru-RU"/>
-        </w:rPr>
-        <w:t>.</w:t>
-      </w:r>
-      <w:r>
-        <w:rPr>
-          <w:rFonts w:ascii="Calibri" w:eastAsia="Times New Roman" w:hAnsi="Calibri" w:cs="Calibri"/>
-          <w:lang w:val="ru-RU"/>
-        </w:rPr>
-        <w:br/>
-        <w:t xml:space="preserve">8)Кликнуть кнопку </w:t>
-      </w:r>
-      <w:r>
-        <w:rPr>
-          <w:rFonts w:ascii="Calibri" w:eastAsia="Times New Roman" w:hAnsi="Calibri" w:cs="Calibri"/>
-          <w:lang w:val="ru-RU"/>
-        </w:rPr>
-        <w:t>“</w:t>
-      </w:r>
-      <w:r>
-        <w:rPr>
-          <w:rFonts w:ascii="Calibri" w:eastAsia="Times New Roman" w:hAnsi="Calibri" w:cs="Calibri"/>
-          <w:lang w:val="ru-RU"/>
-        </w:rPr>
-        <w:t>Отправить</w:t>
-      </w:r>
-      <w:r>
-        <w:rPr>
-          <w:rFonts w:ascii="Calibri" w:eastAsia="Times New Roman" w:hAnsi="Calibri" w:cs="Calibri"/>
-          <w:lang w:val="ru-RU"/>
-        </w:rPr>
-        <w:t>”.</w:t>
-      </w:r>
-      <w:r>
-        <w:rPr>
-          <w:rFonts w:ascii="Calibri" w:eastAsia="Times New Roman" w:hAnsi="Calibri" w:cs="Calibri"/>
-          <w:lang w:val="ru-RU"/>
-        </w:rPr>
-        <w:br/>
-        <w:t>9)</w:t>
-      </w:r>
-      <w:r>
-        <w:rPr>
-          <w:rFonts w:ascii="Calibri" w:eastAsia="Times New Roman" w:hAnsi="Calibri" w:cs="Calibri"/>
-          <w:lang w:val="ru-RU"/>
-        </w:rPr>
-        <w:t xml:space="preserve">Проверить наличие в модальном окне </w:t>
-      </w:r>
-      <w:r>
-        <w:rPr>
-          <w:rFonts w:ascii="Calibri" w:eastAsia="Times New Roman" w:hAnsi="Calibri" w:cs="Calibri"/>
-          <w:lang w:val="ru-RU"/>
-        </w:rPr>
-        <w:t>“</w:t>
-      </w:r>
-      <w:r>
-        <w:rPr>
-          <w:rFonts w:ascii="Calibri" w:eastAsia="Times New Roman" w:hAnsi="Calibri" w:cs="Calibri"/>
-          <w:lang w:val="ru-RU"/>
-        </w:rPr>
-        <w:t>Узнать о поступлении</w:t>
-      </w:r>
-      <w:r>
-        <w:rPr>
-          <w:rFonts w:ascii="Calibri" w:eastAsia="Times New Roman" w:hAnsi="Calibri" w:cs="Calibri"/>
-          <w:lang w:val="ru-RU"/>
-        </w:rPr>
-        <w:t>”</w:t>
-      </w:r>
-      <w:r>
-        <w:rPr>
-          <w:rFonts w:ascii="Calibri" w:eastAsia="Times New Roman" w:hAnsi="Calibri" w:cs="Calibri"/>
-          <w:lang w:val="ru-RU"/>
-        </w:rPr>
-        <w:t xml:space="preserve"> текста:</w:t>
-      </w:r>
-      <w:r>
-        <w:rPr>
-          <w:rFonts w:ascii="Calibri" w:eastAsia="Times New Roman" w:hAnsi="Calibri" w:cs="Calibri"/>
-          <w:lang w:val="ru-RU"/>
-        </w:rPr>
-        <w:br/>
-      </w:r>
-      <w:r>
-        <w:rPr>
-          <w:rFonts w:ascii="Tahoma" w:hAnsi="Tahoma" w:cs="Tahoma"/>
-          <w:color w:val="252525"/>
-          <w:sz w:val="18"/>
-          <w:szCs w:val="18"/>
-          <w:shd w:val="clear" w:color="auto" w:fill="EDEDED"/>
-          <w:lang w:val="ru-RU"/>
-        </w:rPr>
-        <w:t>Если товар появится на складе, вам придет сообщение на почту.</w:t>
-      </w:r>
-    </w:p>
-    <w:p>
-      <w:pPr>
-        <w:ind w:firstLine="720"/>
-        <w:rPr>
-          <w:rFonts w:ascii="Calibri" w:eastAsia="Times New Roman" w:hAnsi="Calibri" w:cs="Calibri"/>
-          <w:lang w:val="ru-RU"/>
-        </w:rPr>
-      </w:pPr>
-      <w:r>
-        <w:rPr>
-          <w:rFonts w:ascii="Calibri" w:eastAsia="Times New Roman" w:hAnsi="Calibri" w:cs="Calibri"/>
-          <w:lang w:val="ru-RU"/>
-        </w:rPr>
-        <w:t xml:space="preserve">- на данном шаге указывается </w:t>
-      </w:r>
-      <w:r>
-        <w:rPr>
-          <w:rFonts w:ascii="Calibri" w:eastAsia="Times New Roman" w:hAnsi="Calibri" w:cs="Calibri"/>
-        </w:rPr>
-        <w:t>email</w:t>
-      </w:r>
-      <w:r>
-        <w:rPr>
-          <w:rFonts w:ascii="Calibri" w:eastAsia="Times New Roman" w:hAnsi="Calibri" w:cs="Calibri"/>
-          <w:lang w:val="ru-RU"/>
-        </w:rPr>
-        <w:t xml:space="preserve"> </w:t>
-      </w:r>
-      <w:r>
-        <w:rPr>
-          <w:rFonts w:ascii="Calibri" w:eastAsia="Times New Roman" w:hAnsi="Calibri" w:cs="Calibri"/>
-          <w:lang w:val="ru-RU"/>
-        </w:rPr>
-        <w:t xml:space="preserve"> в тесте </w:t>
-      </w:r>
-      <w:hyperlink r:id="rId11" w:history="1">
-        <w:r>
-          <w:rPr>
-            <w:rStyle w:val="Hyperlink"/>
-            <w:rFonts w:ascii="Calibri" w:eastAsia="Times New Roman" w:hAnsi="Calibri" w:cs="Calibri"/>
-            <w:lang w:val="ru-RU"/>
-          </w:rPr>
-          <w:t>email21vek@mail.com</w:t>
-        </w:r>
-      </w:hyperlink>
-      <w:r>
-        <w:rPr>
-          <w:rFonts w:ascii="Calibri" w:eastAsia="Times New Roman" w:hAnsi="Calibri" w:cs="Calibri"/>
-          <w:lang w:val="ru-RU"/>
-        </w:rPr>
-        <w:t>, если на товар нажать «узнать о поступлении», то должен появится текст «</w:t>
-      </w:r>
-      <w:r>
-        <w:rPr>
-          <w:rFonts w:ascii="Calibri" w:eastAsia="Times New Roman" w:hAnsi="Calibri" w:cs="Calibri"/>
-          <w:lang w:val="ru-RU"/>
-        </w:rPr>
-        <w:t>Если товар появится на складе, вам придет сообщение на почту</w:t>
-      </w:r>
-      <w:r>
-        <w:rPr>
-          <w:rFonts w:ascii="Calibri" w:eastAsia="Times New Roman" w:hAnsi="Calibri" w:cs="Calibri"/>
-          <w:lang w:val="ru-RU"/>
-        </w:rPr>
-        <w:t>», если же сделать это вторично, то «</w:t>
-      </w:r>
-      <w:r>
-        <w:rPr>
-          <w:rFonts w:ascii="Calibri" w:eastAsia="Times New Roman" w:hAnsi="Calibri" w:cs="Calibri"/>
-          <w:lang w:val="ru-RU"/>
-        </w:rPr>
-        <w:t>Вы уже подписаны на обновления информации об этом товаре</w:t>
-      </w:r>
-      <w:r>
-        <w:rPr>
-          <w:rFonts w:ascii="Calibri" w:eastAsia="Times New Roman" w:hAnsi="Calibri" w:cs="Calibri"/>
-          <w:lang w:val="ru-RU"/>
-        </w:rPr>
-        <w:t xml:space="preserve">», для этого нужно каждый раз изменять почту, либо вручную, либо добавить метод в </w:t>
-      </w:r>
-      <w:r>
-        <w:rPr>
-          <w:rFonts w:ascii="Calibri" w:eastAsia="Times New Roman" w:hAnsi="Calibri" w:cs="Calibri"/>
-        </w:rPr>
-        <w:t>StringUtils</w:t>
-      </w:r>
-      <w:r>
-        <w:rPr>
-          <w:rFonts w:ascii="Calibri" w:eastAsia="Times New Roman" w:hAnsi="Calibri" w:cs="Calibri"/>
-          <w:lang w:val="ru-RU"/>
-        </w:rPr>
-        <w:t xml:space="preserve"> для генерации нового почтового адреса.</w:t>
-      </w:r>
-    </w:p>
-    <w:p>
-      <w:pPr>
-        <w:ind w:firstLine="720"/>
-        <w:rPr>
-          <w:lang w:val="ru-RU"/>
-        </w:rPr>
-      </w:pPr>
-      <w:r>
-        <w:rPr>
-          <w:rFonts w:ascii="Calibri" w:eastAsia="Times New Roman" w:hAnsi="Calibri" w:cs="Calibri"/>
-          <w:lang w:val="ru-RU"/>
-        </w:rPr>
-        <w:t>- в данном случае тест упадет, т.к. данный юзер уже нажимал кнопку «узнать о поступлении».</w:t>
-      </w:r>
-      <w:r>
-        <w:rPr>
-          <w:lang w:val="ru-RU"/>
-        </w:rPr>
-        <w:br/>
-        <w:t xml:space="preserve">10)Кликнуть кнопку </w:t>
-      </w:r>
-      <w:r>
-        <w:rPr>
-          <w:lang w:val="ru-RU"/>
-        </w:rPr>
-        <w:t>“</w:t>
-      </w:r>
-      <w:r>
-        <w:rPr>
-          <w:lang w:val="ru-RU"/>
-        </w:rPr>
-        <w:t>Закрыть</w:t>
-      </w:r>
-      <w:r>
-        <w:rPr>
-          <w:lang w:val="ru-RU"/>
-        </w:rPr>
-        <w:t>”</w:t>
-      </w:r>
-      <w:r>
-        <w:rPr>
-          <w:lang w:val="ru-RU"/>
-        </w:rPr>
-        <w:t>.</w:t>
-      </w:r>
-      <w:r>
-        <w:rPr>
-          <w:lang w:val="ru-RU"/>
-        </w:rPr>
-        <w:br/>
-        <w:t>11)Проверить под</w:t>
-      </w:r>
-      <w:r>
-        <w:rPr>
-          <w:lang w:val="ru-RU"/>
-        </w:rPr>
-        <w:t xml:space="preserve"> товаром</w:t>
-      </w:r>
-      <w:r>
-        <w:rPr>
-          <w:lang w:val="ru-RU"/>
-        </w:rPr>
-        <w:t xml:space="preserve"> </w:t>
-      </w:r>
-      <w:hyperlink r:id="rId12" w:history="1">
-        <w:r>
-          <w:rPr>
-            <w:rStyle w:val="resultname"/>
-            <w:rFonts w:ascii="Tahoma" w:hAnsi="Tahoma" w:cs="Tahoma"/>
-            <w:color w:val="BC1242"/>
-            <w:u w:val="single"/>
-            <w:shd w:val="clear" w:color="auto" w:fill="FFFFFF"/>
-            <w:lang w:val="ru-RU"/>
-          </w:rPr>
-          <w:t xml:space="preserve">Профессиональный фен </w:t>
-        </w:r>
-        <w:r>
-          <w:rPr>
-            <w:rStyle w:val="resultname"/>
-            <w:rFonts w:ascii="Tahoma" w:hAnsi="Tahoma" w:cs="Tahoma"/>
-            <w:color w:val="BC1242"/>
-            <w:u w:val="single"/>
-            <w:shd w:val="clear" w:color="auto" w:fill="FFFFFF"/>
-          </w:rPr>
-          <w:t>National</w:t>
-        </w:r>
-        <w:r>
-          <w:rPr>
-            <w:rStyle w:val="resultname"/>
-            <w:rFonts w:ascii="Tahoma" w:hAnsi="Tahoma" w:cs="Tahoma"/>
-            <w:color w:val="BC1242"/>
-            <w:u w:val="single"/>
-            <w:shd w:val="clear" w:color="auto" w:fill="FFFFFF"/>
-            <w:lang w:val="ru-RU"/>
-          </w:rPr>
-          <w:t xml:space="preserve"> </w:t>
-        </w:r>
-        <w:r>
-          <w:rPr>
-            <w:rStyle w:val="resultname"/>
-            <w:rFonts w:ascii="Tahoma" w:hAnsi="Tahoma" w:cs="Tahoma"/>
-            <w:color w:val="BC1242"/>
-            <w:u w:val="single"/>
-            <w:shd w:val="clear" w:color="auto" w:fill="FFFFFF"/>
-          </w:rPr>
-          <w:t>NB</w:t>
-        </w:r>
-        <w:r>
-          <w:rPr>
-            <w:rStyle w:val="resultname"/>
-            <w:rFonts w:ascii="Tahoma" w:hAnsi="Tahoma" w:cs="Tahoma"/>
-            <w:color w:val="BC1242"/>
-            <w:u w:val="single"/>
-            <w:shd w:val="clear" w:color="auto" w:fill="FFFFFF"/>
-            <w:lang w:val="ru-RU"/>
-          </w:rPr>
-          <w:t>-</w:t>
-        </w:r>
-        <w:r>
-          <w:rPr>
-            <w:rStyle w:val="resultname"/>
-            <w:rFonts w:ascii="Tahoma" w:hAnsi="Tahoma" w:cs="Tahoma"/>
-            <w:color w:val="BC1242"/>
-            <w:u w:val="single"/>
-            <w:shd w:val="clear" w:color="auto" w:fill="FFFFFF"/>
-          </w:rPr>
-          <w:t>HD</w:t>
-        </w:r>
-        <w:r>
-          <w:rPr>
-            <w:rStyle w:val="resultname"/>
-            <w:rFonts w:ascii="Tahoma" w:hAnsi="Tahoma" w:cs="Tahoma"/>
-            <w:color w:val="BC1242"/>
-            <w:u w:val="single"/>
-            <w:shd w:val="clear" w:color="auto" w:fill="FFFFFF"/>
-            <w:lang w:val="ru-RU"/>
-          </w:rPr>
-          <w:t>2202</w:t>
-        </w:r>
-      </w:hyperlink>
-      <w:r>
-        <w:rPr>
-          <w:rFonts w:ascii="Tahoma" w:hAnsi="Tahoma" w:cs="Tahoma"/>
-          <w:color w:val="000000"/>
-          <w:sz w:val="18"/>
-          <w:szCs w:val="18"/>
-          <w:shd w:val="clear" w:color="auto" w:fill="FFFFFF"/>
-        </w:rPr>
-        <w:t> </w:t>
-      </w:r>
-      <w:r>
-        <w:rPr>
           <w:lang w:val="ru-RU"/>
         </w:rPr>
         <w:t xml:space="preserve"> </w:t>
@@ -2401,9 +2819,11 @@
         </w:rPr>
         <w:t xml:space="preserve">В данном фреймворке был использован паттерн </w:t>
       </w:r>
+      <w:proofErr w:type="spellStart"/>
       <w:r>
         <w:t>PageObject</w:t>
       </w:r>
+      <w:proofErr w:type="spellEnd"/>
       <w:r>
         <w:rPr>
           <w:lang w:val="ru-RU"/>
@@ -2459,12 +2879,11 @@
         </w:rPr>
         <w:t xml:space="preserve">В данном фреймворке был использован паттерн </w:t>
       </w:r>
-      <w:r>
-        <w:t>Page</w:t>
-      </w:r>
-      <w:r>
-        <w:t>Element</w:t>
-      </w:r>
+      <w:proofErr w:type="spellStart"/>
+      <w:r>
+        <w:t>PageElement</w:t>
+      </w:r>
+      <w:proofErr w:type="spellEnd"/>
       <w:r>
         <w:rPr>
           <w:lang w:val="ru-RU"/>
@@ -2495,9 +2914,11 @@
         </w:rPr>
         <w:t xml:space="preserve">, </w:t>
       </w:r>
+      <w:proofErr w:type="spellStart"/>
       <w:r>
         <w:t>ModalWindow</w:t>
       </w:r>
+      <w:proofErr w:type="spellEnd"/>
       <w:r>
         <w:rPr>
           <w:lang w:val="ru-RU"/>
@@ -2550,9 +2971,11 @@
         </w:rPr>
         <w:t xml:space="preserve">Если потребуется упростить логику фреймворка для понимания, а также ускорить загрузку некоторых элементов через кэширования элементов в память, можно использовать паттерн </w:t>
       </w:r>
+      <w:proofErr w:type="spellStart"/>
       <w:r>
         <w:t>PageFactory</w:t>
       </w:r>
+      <w:proofErr w:type="spellEnd"/>
       <w:r>
         <w:rPr>
           <w:lang w:val="ru-RU"/>
@@ -2580,7 +3003,7 @@
       <w:r>
         <w:t xml:space="preserve">    </w:t>
       </w:r>
-      <w:hyperlink r:id="rId13" w:history="1">
+      <w:hyperlink r:id="rId9" w:history="1">
         <w:r>
           <w:rPr>
             <w:rStyle w:val="Hyperlink"/>
@@ -2705,18 +3128,22 @@
         </w:rPr>
         <w:t xml:space="preserve">ссе написания фреймворка были использованы паттерны: </w:t>
       </w:r>
+      <w:proofErr w:type="spellStart"/>
       <w:r>
         <w:t>PageObject</w:t>
       </w:r>
+      <w:proofErr w:type="spellEnd"/>
       <w:r>
         <w:rPr>
           <w:lang w:val="ru-RU"/>
         </w:rPr>
         <w:t xml:space="preserve">, </w:t>
       </w:r>
+      <w:proofErr w:type="spellStart"/>
       <w:r>
         <w:t>PageElement</w:t>
       </w:r>
+      <w:proofErr w:type="spellEnd"/>
       <w:r>
         <w:rPr>
           <w:lang w:val="ru-RU"/>
@@ -2789,9 +3216,11 @@
         </w:rPr>
         <w:t xml:space="preserve"> -&gt; </w:t>
       </w:r>
+      <w:proofErr w:type="spellStart"/>
       <w:r>
         <w:t>TestExploer</w:t>
       </w:r>
+      <w:proofErr w:type="spellEnd"/>
       <w:r>
         <w:rPr>
           <w:lang w:val="ru-RU"/>
@@ -2840,11 +3269,27 @@
     </w:p>
     <w:p>
       <w:pPr>
-        <w:rPr>
-          <w:rFonts w:ascii="Calibri" w:eastAsia="Times New Roman" w:hAnsi="Calibri" w:cs="Calibri"/>
+        <w:pStyle w:val="ListParagraph"/>
+        <w:numPr>
+          <w:ilvl w:val="0"/>
+          <w:numId w:val="1"/>
+        </w:numPr>
+        <w:rPr>
           <w:lang w:val="ru-RU"/>
         </w:rPr>
       </w:pPr>
+      <w:r>
+        <w:rPr>
+          <w:lang w:val="ru-RU"/>
+        </w:rPr>
+        <w:t xml:space="preserve">Если тест не был пройден, то сохраняется скриншот по пути: </w:t>
+      </w:r>
+      <w:r>
+        <w:rPr>
+          <w:lang w:val="ru-RU"/>
+        </w:rPr>
+        <w:t>\Resources\Screenshots\</w:t>
+      </w:r>
     </w:p>
     <w:sectPr>
       <w:pgSz w:w="12240" w:h="15840"/>

</xml_diff>